<commit_message>
Worked on the report adding some analysis some overall structure
</commit_message>
<xml_diff>
--- a/Team-21.docx
+++ b/Team-21.docx
@@ -81,13 +81,1052 @@
         <w:rPr>
           <w:lang w:val="en-GB"/>
         </w:rPr>
+        <w:t xml:space="preserve"> inner workings and</w:t>
+      </w:r>
+      <w:r>
+        <w:rPr>
+          <w:lang w:val="en-GB"/>
+        </w:rPr>
+        <w:t xml:space="preserve"> results of using three</w:t>
+      </w:r>
+      <w:r>
+        <w:rPr>
+          <w:lang w:val="en-GB"/>
+        </w:rPr>
+        <w:t xml:space="preserve"> distinct topic modelling</w:t>
+      </w:r>
+      <w:r>
+        <w:rPr>
+          <w:lang w:val="en-GB"/>
+        </w:rPr>
+        <w:t xml:space="preserve"> algorithms, namely </w:t>
+      </w:r>
+      <w:r>
+        <w:rPr>
+          <w:lang w:val="en-GB"/>
+        </w:rPr>
+        <w:t>Latent Dirichlet Allocation (LDA), Formal Latent Semantic Analysis Weighted (FLSA-W), and BERTopic.</w:t>
+      </w:r>
+    </w:p>
+    <w:p>
+      <w:pPr>
+        <w:rPr>
+          <w:lang w:val="en-GB"/>
+        </w:rPr>
+      </w:pPr>
+      <w:r>
+        <w:rPr>
+          <w:lang w:val="en-GB"/>
+        </w:rPr>
+        <w:t xml:space="preserve">In the following sections the technicalities of these algorithms will be explained, and an overview of their performance will be given. Additionally, the topic modelling outcomes under various environmental changes will also be presented. Finally, the limitations of these algorithms and the manner in which our findings could be applied to real-world financial companies will be discussed. </w:t>
+      </w:r>
+    </w:p>
+    <w:p>
+      <w:pPr>
+        <w:pStyle w:val="Heading1"/>
+        <w:rPr>
+          <w:lang w:val="en-GB"/>
+        </w:rPr>
+      </w:pPr>
+      <w:r>
+        <w:rPr>
+          <w:lang w:val="en-GB"/>
+        </w:rPr>
+        <w:t xml:space="preserve">The Topic Modelling Algorithms </w:t>
+      </w:r>
+    </w:p>
+    <w:p>
+      <w:pPr>
+        <w:rPr>
+          <w:lang w:val="en-GB"/>
+        </w:rPr>
+      </w:pPr>
+      <w:r>
+        <w:rPr>
+          <w:lang w:val="en-GB"/>
+        </w:rPr>
+        <w:t xml:space="preserve">This section explains how each of the </w:t>
+      </w:r>
+      <w:r>
+        <w:rPr>
+          <w:lang w:val="en-GB"/>
+        </w:rPr>
+        <w:t xml:space="preserve">topic models function, extract </w:t>
+      </w:r>
+      <w:r>
+        <w:rPr>
+          <w:lang w:val="en-GB"/>
+        </w:rPr>
+        <w:t xml:space="preserve">useful information from the Nvidia news articles </w:t>
+      </w:r>
+      <w:r>
+        <w:rPr>
+          <w:lang w:val="en-GB"/>
+        </w:rPr>
+        <w:t>along with their weaknesses and strengths.</w:t>
+      </w:r>
+      <w:r>
+        <w:rPr>
+          <w:lang w:val="en-GB"/>
+        </w:rPr>
         <w:t xml:space="preserve"> </w:t>
       </w:r>
       <w:r>
         <w:rPr>
           <w:lang w:val="en-GB"/>
         </w:rPr>
-        <w:t>inner workings</w:t>
+        <w:t xml:space="preserve">In knowing how these algorithms operate we can </w:t>
+      </w:r>
+      <w:r>
+        <w:rPr>
+          <w:lang w:val="en-GB"/>
+        </w:rPr>
+        <w:t>better understand their performance and how to improve them.</w:t>
+      </w:r>
+    </w:p>
+    <w:p>
+      <w:pPr>
+        <w:rPr>
+          <w:lang w:val="en-GB"/>
+        </w:rPr>
+      </w:pPr>
+    </w:p>
+    <w:p>
+      <w:pPr>
+        <w:rPr>
+          <w:rFonts w:asciiTheme="majorHAnsi" w:eastAsiaTheme="majorEastAsia" w:hAnsiTheme="majorHAnsi" w:cstheme="majorBidi"/>
+          <w:color w:val="0F4761" w:themeColor="accent1" w:themeShade="BF"/>
+          <w:sz w:val="32"/>
+          <w:szCs w:val="32"/>
+        </w:rPr>
+      </w:pPr>
+      <w:r>
+        <w:rPr>
+          <w:rFonts w:asciiTheme="majorHAnsi" w:eastAsiaTheme="majorEastAsia" w:hAnsiTheme="majorHAnsi" w:cstheme="majorBidi"/>
+          <w:color w:val="0F4761" w:themeColor="accent1" w:themeShade="BF"/>
+          <w:sz w:val="32"/>
+          <w:szCs w:val="32"/>
+        </w:rPr>
+        <w:t>Latent Dirichlet Allocation (LDA)</w:t>
+      </w:r>
+    </w:p>
+    <w:p>
+      <w:r>
+        <w:t>According</w:t>
+      </w:r>
+      <w:r>
+        <w:t xml:space="preserve"> to</w:t>
+      </w:r>
+      <w:r>
+        <w:t xml:space="preserve"> a</w:t>
+      </w:r>
+      <w:r>
+        <w:t xml:space="preserve"> classic representation theorem</w:t>
+      </w:r>
+      <w:r>
+        <w:t xml:space="preserve"> by</w:t>
+      </w:r>
+      <w:r>
+        <w:t xml:space="preserve"> </w:t>
+      </w:r>
+      <w:r>
+        <w:fldChar w:fldCharType="begin"/>
+      </w:r>
+      <w:r>
+        <w:instrText xml:space="preserve"> ADDIN ZOTERO_ITEM CSL_CITATION {"citationID":"2xrCJIH0","properties":{"formattedCitation":"(De Finetti, 2017)","plainCitation":"(De Finetti, 2017)","noteIndex":0},"citationItems":[{"id":80,"uris":["http://zotero.org/users/15331242/items/6WWWYU98"],"itemData":{"id":80,"type":"book","abstract":"First issued in translation as a two-volume work in 1975, this classic book provides the first complete development of the theory of probability from a subjectivist viewpoint. It proceeds from a detailed discussion of the philosophical mathematical aspects to a detailed mathematical treatment of probability and statistics. De Finetti's theory of probability is one of the foundations of Bayesian theory. De Finetti stated that probability is nothing but a subjective analysis of the likelihood that something will happen and that that probability does not exist outside the mind. It is the rate at which a person is willing to bet on something happening. This view is directly opposed to the classicist/ frequentist view of the likelihood of a particular outcome of an event, which assumes that the same event could be identically repeated many times over, and the 'probability' of a particular outcome has to do with the fraction of the time that outcome results from the repeated trials","event-place":"Chichester, UK Hoboken, NJ","ISBN":"978-1-119-28637-0","language":"en","number-of-pages":"1","publisher":"John Wiley &amp; Sons","publisher-place":"Chichester, UK Hoboken, NJ","source":"K10plus ISBN","title":"Theory of probability: a critical introductory treatment","title-short":"Theory of probability","author":[{"family":"De Finetti","given":"Bruno"}],"translator":[{"family":"Machì","given":"Antonio"},{"family":"Smith","given":"Adrian F. M."}],"issued":{"date-parts":[["2017"]]}}}],"schema":"https://github.com/citation-style-language/schema/raw/master/csl-citation.json"} </w:instrText>
+      </w:r>
+      <w:r>
+        <w:fldChar w:fldCharType="separate"/>
+      </w:r>
+      <w:r>
+        <w:rPr>
+          <w:rFonts w:ascii="Aptos" w:hAnsi="Aptos"/>
+        </w:rPr>
+        <w:t>(De Finetti, 2017)</w:t>
+      </w:r>
+      <w:r>
+        <w:fldChar w:fldCharType="end"/>
+      </w:r>
+      <w:r>
+        <w:t xml:space="preserve"> </w:t>
+      </w:r>
+      <w:r>
+        <w:t>any collection of exchangeable random variables has a representation as a mixture distribution—in general an infinite mixture.</w:t>
+      </w:r>
+      <w:r>
+        <w:t xml:space="preserve"> It is upon this theory that Latent</w:t>
+      </w:r>
+      <w:r>
+        <w:t xml:space="preserve"> Dirichlet Allocation (LDA)</w:t>
+      </w:r>
+      <w:r>
+        <w:t xml:space="preserve"> is based </w:t>
+      </w:r>
+      <w:r>
+        <w:fldChar w:fldCharType="begin"/>
+      </w:r>
+      <w:r>
+        <w:instrText xml:space="preserve"> ADDIN ZOTERO_ITEM CSL_CITATION {"citationID":"hI0R5mRQ","properties":{"formattedCitation":"(David M. Blei et al., 2003)","plainCitation":"(David M. Blei et al., 2003)","noteIndex":0},"citationItems":[{"id":83,"uris":["http://zotero.org/users/15331242/items/YEWS8SAT"],"itemData":{"id":83,"type":"article-journal","container-title":"Journal of Machine Learning Research","page":"993-1022","title":"Latent Dirichlet Allocation","volume":"3","author":[{"literal":"David M. Blei"},{"literal":"Andrew Y. Ng"},{"literal":"Andrew Y. Ng"}],"issued":{"date-parts":[["2003"]]}}}],"schema":"https://github.com/citation-style-language/schema/raw/master/csl-citation.json"} </w:instrText>
+      </w:r>
+      <w:r>
+        <w:fldChar w:fldCharType="separate"/>
+      </w:r>
+      <w:r>
+        <w:rPr>
+          <w:rFonts w:ascii="Aptos" w:hAnsi="Aptos"/>
+        </w:rPr>
+        <w:t>(David M. Blei et al., 2003)</w:t>
+      </w:r>
+      <w:r>
+        <w:fldChar w:fldCharType="end"/>
+      </w:r>
+      <w:r>
+        <w:t xml:space="preserve">. </w:t>
+      </w:r>
+      <w:r>
+        <w:t xml:space="preserve">LDA is a </w:t>
+      </w:r>
+      <w:r>
+        <w:t xml:space="preserve">generative </w:t>
+      </w:r>
+      <w:r>
+        <w:t xml:space="preserve">statistical model that </w:t>
+      </w:r>
+      <w:r>
+        <w:t>i</w:t>
+      </w:r>
+      <w:r>
+        <w:t>s capable of</w:t>
+      </w:r>
+      <w:r>
+        <w:t xml:space="preserve"> representing words and docu</w:t>
+      </w:r>
+      <w:r>
+        <w:t>ments in a way that</w:t>
+      </w:r>
+      <w:r>
+        <w:t xml:space="preserve"> </w:t>
+      </w:r>
+      <w:r>
+        <w:t>ackn</w:t>
+      </w:r>
+      <w:r>
+        <w:t>owledges the</w:t>
+      </w:r>
+      <w:r>
+        <w:t>ir</w:t>
+      </w:r>
+      <w:r>
+        <w:t xml:space="preserve"> exchangeability</w:t>
+      </w:r>
+      <w:r>
+        <w:t xml:space="preserve">, </w:t>
+      </w:r>
+      <w:r>
+        <w:t xml:space="preserve">meaning the probability of </w:t>
+      </w:r>
+      <w:r>
+        <w:t>encountering a set of words is the same regardless of their order</w:t>
+      </w:r>
+      <w:r>
+        <w:t>.</w:t>
+      </w:r>
+      <w:r>
+        <w:t xml:space="preserve"> I</w:t>
+      </w:r>
+      <w:r>
+        <w:t xml:space="preserve">n other words it assumes that </w:t>
+      </w:r>
+      <w:r>
+        <w:t xml:space="preserve">documents are a mixture of topics and topics are a mixture of words. </w:t>
+      </w:r>
+      <w:r>
+        <w:t xml:space="preserve">Due to this capability, LDA </w:t>
+      </w:r>
+      <w:r>
+        <w:t>can be utilized to</w:t>
+      </w:r>
+      <w:r>
+        <w:t xml:space="preserve"> determine t</w:t>
+      </w:r>
+      <w:r>
+        <w:t xml:space="preserve">he topics that </w:t>
+      </w:r>
+      <w:r>
+        <w:t>are present</w:t>
+      </w:r>
+      <w:r>
+        <w:t xml:space="preserve"> </w:t>
+      </w:r>
+      <w:r>
+        <w:t xml:space="preserve">in </w:t>
+      </w:r>
+      <w:r>
+        <w:t>a large collection of documents.</w:t>
+      </w:r>
+      <w:r>
+        <w:t xml:space="preserve"> </w:t>
+      </w:r>
+      <w:r>
+        <w:t xml:space="preserve">It </w:t>
+      </w:r>
+      <w:r>
+        <w:t xml:space="preserve">achieves this by </w:t>
+      </w:r>
+      <w:r>
+        <w:t>assigning each word in each document to a random topic and iteratively refines these assignments based on the probabilities of word occurrences in topics and topics in documents.</w:t>
+      </w:r>
+    </w:p>
+    <w:p>
+      <w:r>
+        <w:t xml:space="preserve">The strengths of LDA lie in how easy its results are to understand and interpret. </w:t>
+      </w:r>
+      <w:r>
+        <w:t>LDA’s efficiency with large datasets along with its flexibility</w:t>
+      </w:r>
+      <w:r>
+        <w:t xml:space="preserve">, through the incorporation of hyperparameters make it an excellent choice for the task at hand which is topic modelling. </w:t>
+      </w:r>
+      <w:r>
+        <w:t xml:space="preserve">On the other hand, </w:t>
+      </w:r>
+      <w:r>
+        <w:t>LDA is context ignorant</w:t>
+      </w:r>
+      <w:r>
+        <w:t xml:space="preserve">, meaning it assumes that </w:t>
+      </w:r>
+      <w:r>
+        <w:t>words are independent of one another</w:t>
+      </w:r>
+      <w:r>
+        <w:fldChar w:fldCharType="begin"/>
+      </w:r>
+      <w:r>
+        <w:instrText xml:space="preserve"> ADDIN ZOTERO_ITEM CSL_CITATION {"citationID":"U5whPwNw","properties":{"formattedCitation":"(David M. Blei et al., 2003)","plainCitation":"(David M. Blei et al., 2003)","noteIndex":0},"citationItems":[{"id":83,"uris":["http://zotero.org/users/15331242/items/YEWS8SAT"],"itemData":{"id":83,"type":"article-journal","container-title":"Journal of Machine Learning Research","page":"993-1022","title":"Latent Dirichlet Allocation","volume":"3","author":[{"literal":"David M. Blei"},{"literal":"Andrew Y. Ng"},{"literal":"Andrew Y. Ng"}],"issued":{"date-parts":[["2003"]]}}}],"schema":"https://github.com/citation-style-language/schema/raw/master/csl-citation.json"} </w:instrText>
+      </w:r>
+      <w:r>
+        <w:fldChar w:fldCharType="separate"/>
+      </w:r>
+      <w:r>
+        <w:rPr>
+          <w:rFonts w:ascii="Aptos" w:hAnsi="Aptos"/>
+        </w:rPr>
+        <w:t>(David M. Blei et al., 2003)</w:t>
+      </w:r>
+      <w:r>
+        <w:fldChar w:fldCharType="end"/>
+      </w:r>
+      <w:r>
+        <w:t xml:space="preserve">. Furthermore, LDA’s performance heavily relies on </w:t>
+      </w:r>
+      <w:r>
+        <w:t>the tuning of its</w:t>
+      </w:r>
+      <w:r>
+        <w:t xml:space="preserve"> </w:t>
+      </w:r>
+      <w:r>
+        <w:lastRenderedPageBreak/>
+        <w:t>hyper</w:t>
+      </w:r>
+      <w:r>
+        <w:t>parameters</w:t>
+      </w:r>
+      <w:r>
+        <w:t xml:space="preserve">. And lastly, it may struggle with </w:t>
+      </w:r>
+      <w:r>
+        <w:t>short texts. Despite of these shortcomings</w:t>
+      </w:r>
+      <w:r>
+        <w:t xml:space="preserve">, </w:t>
+      </w:r>
+      <w:proofErr w:type="gramStart"/>
+      <w:r>
+        <w:t>it</w:t>
+      </w:r>
+      <w:proofErr w:type="gramEnd"/>
+      <w:r>
+        <w:t xml:space="preserve"> strengths make</w:t>
+      </w:r>
+      <w:r>
+        <w:t xml:space="preserve"> </w:t>
+      </w:r>
+      <w:r>
+        <w:t xml:space="preserve">LDA </w:t>
+      </w:r>
+      <w:r>
+        <w:t xml:space="preserve">a solid contender for our topic models. </w:t>
+      </w:r>
+    </w:p>
+    <w:p>
+      <w:pPr>
+        <w:rPr>
+          <w:rFonts w:asciiTheme="majorHAnsi" w:eastAsiaTheme="majorEastAsia" w:hAnsiTheme="majorHAnsi" w:cstheme="majorBidi"/>
+          <w:color w:val="0F4761" w:themeColor="accent1" w:themeShade="BF"/>
+          <w:sz w:val="32"/>
+          <w:szCs w:val="32"/>
+        </w:rPr>
+      </w:pPr>
+      <w:r>
+        <w:rPr>
+          <w:rFonts w:asciiTheme="majorHAnsi" w:eastAsiaTheme="majorEastAsia" w:hAnsiTheme="majorHAnsi" w:cstheme="majorBidi"/>
+          <w:color w:val="0F4761" w:themeColor="accent1" w:themeShade="BF"/>
+          <w:sz w:val="32"/>
+          <w:szCs w:val="32"/>
+        </w:rPr>
+        <w:t>F</w:t>
+      </w:r>
+      <w:r>
+        <w:rPr>
+          <w:rFonts w:asciiTheme="majorHAnsi" w:eastAsiaTheme="majorEastAsia" w:hAnsiTheme="majorHAnsi" w:cstheme="majorBidi"/>
+          <w:color w:val="0F4761" w:themeColor="accent1" w:themeShade="BF"/>
+          <w:sz w:val="32"/>
+          <w:szCs w:val="32"/>
+        </w:rPr>
+        <w:t>uzzy</w:t>
+      </w:r>
+      <w:r>
+        <w:rPr>
+          <w:rFonts w:asciiTheme="majorHAnsi" w:eastAsiaTheme="majorEastAsia" w:hAnsiTheme="majorHAnsi" w:cstheme="majorBidi"/>
+          <w:color w:val="0F4761" w:themeColor="accent1" w:themeShade="BF"/>
+          <w:sz w:val="32"/>
+          <w:szCs w:val="32"/>
+        </w:rPr>
+        <w:t xml:space="preserve"> Latent Semantic Analysis Weighted (FLSA-W)</w:t>
+      </w:r>
+    </w:p>
+    <w:p>
+      <w:r>
+        <w:t>FLSA uses singular value decomposition to decompose document representations into three matrices UΣVT</w:t>
+      </w:r>
+      <w:r>
+        <w:t xml:space="preserve">. </w:t>
+      </w:r>
+      <w:r>
+        <w:t xml:space="preserve">It then applies </w:t>
+      </w:r>
+      <w:r>
+        <w:t>importance weights</w:t>
+      </w:r>
+      <w:r>
+        <w:t xml:space="preserve"> </w:t>
+      </w:r>
+      <w:r>
+        <w:t xml:space="preserve">(like TF-IDF) </w:t>
+      </w:r>
+      <w:r>
+        <w:t>to this</w:t>
+      </w:r>
+      <w:r>
+        <w:t xml:space="preserve"> singular value</w:t>
+      </w:r>
+      <w:r>
+        <w:t xml:space="preserve"> decomposition </w:t>
+      </w:r>
+      <w:r>
+        <w:t>of the term-document matrix</w:t>
+      </w:r>
+      <w:r>
+        <w:fldChar w:fldCharType="begin"/>
+      </w:r>
+      <w:r>
+        <w:instrText xml:space="preserve"> ADDIN ZOTERO_ITEM CSL_CITATION {"citationID":"9KMcQwBL","properties":{"formattedCitation":"(Rijcken et al., n.d.)","plainCitation":"(Rijcken et al., n.d.)","noteIndex":0},"citationItems":[{"id":86,"uris":["http://zotero.org/users/15331242/items/6596VZDX"],"itemData":{"id":86,"type":"article-journal","abstract":"Topic models are popular unsupervised statistical methods that extract hidden topics underlying a collection of documents. Several algorithms based on Fuzzy Latent Semantic Analysis have been proposed recently, which use fuzzy clustering. We argue that using fuzzy algorithms to find topics is more intuitive than non-fuzzy-set-based algorithms. The algorithms have shown promising results over existing (non-fuzzy) algorithms. However, they have not been evaluated systematically on open benchmark datasets. This work compares the three algorithms FLSA, FLSA-W and FLSA-V with other state-of-the-art topic modeling algorithms on four open datasets, using three different evaluation metrics. We find that for each evaluation metric, FLSA-W outperforms all the other algorithms in most settings.","language":"en","source":"Zotero","title":"A Performance Evaluation of Topic Models based on Fuzzy Latent Semantic Analysis","author":[{"family":"Rijcken","given":"Emil"},{"family":"Zervanou","given":"Kalliopi"},{"family":"Mosteiro","given":"Pablo"},{"family":"Spruit","given":"Marco"},{"family":"Scheepers","given":"Floortje"},{"family":"Kaymak","given":"Uzay"}]}}],"schema":"https://github.com/citation-style-language/schema/raw/master/csl-citation.json"} </w:instrText>
+      </w:r>
+      <w:r>
+        <w:fldChar w:fldCharType="separate"/>
+      </w:r>
+      <w:r>
+        <w:rPr>
+          <w:rFonts w:ascii="Aptos" w:hAnsi="Aptos"/>
+        </w:rPr>
+        <w:t>(Rijcken et al., n.d.)</w:t>
+      </w:r>
+      <w:r>
+        <w:fldChar w:fldCharType="end"/>
+      </w:r>
+      <w:r>
+        <w:t xml:space="preserve">. </w:t>
+      </w:r>
+      <w:r>
+        <w:t xml:space="preserve"> This application of importance allows the model to </w:t>
+      </w:r>
+      <w:r>
+        <w:t>prioritize more significant terms</w:t>
+      </w:r>
+      <w:r>
+        <w:t xml:space="preserve"> that occur less frequently across our corpus</w:t>
+      </w:r>
+      <w:r>
+        <w:t>,</w:t>
+      </w:r>
+      <w:r>
+        <w:t xml:space="preserve"> but are more informative for our context,</w:t>
+      </w:r>
+      <w:r>
+        <w:t xml:space="preserve"> which in our case would be the Nvidia related terms</w:t>
+      </w:r>
+      <w:r>
+        <w:t xml:space="preserve">. </w:t>
+      </w:r>
+      <w:r>
+        <w:t xml:space="preserve">Due to this mechanism </w:t>
+      </w:r>
+      <w:r>
+        <w:t xml:space="preserve">FLSA-W can effectively highlight differentiated topics and semantic relationships within Nvidia-related content by </w:t>
+      </w:r>
+      <w:r>
+        <w:t>weighing</w:t>
+      </w:r>
+      <w:r>
+        <w:t xml:space="preserve"> terms according to their importance.</w:t>
+      </w:r>
+    </w:p>
+    <w:p>
+      <w:pPr>
+        <w:rPr>
+          <w:lang w:val="en-GB"/>
+        </w:rPr>
+      </w:pPr>
+      <w:r>
+        <w:t xml:space="preserve">One of the traits that </w:t>
+      </w:r>
+      <w:r>
+        <w:t>makes</w:t>
+      </w:r>
+      <w:r>
+        <w:t xml:space="preserve"> FLSA-W a prime candidate for topic modelling is that </w:t>
+      </w:r>
+      <w:proofErr w:type="gramStart"/>
+      <w:r>
+        <w:t>its</w:t>
+      </w:r>
+      <w:proofErr w:type="gramEnd"/>
+      <w:r>
+        <w:t xml:space="preserve"> one of the fastest </w:t>
+      </w:r>
+      <w:r>
+        <w:t xml:space="preserve">and efficient </w:t>
+      </w:r>
+      <w:r>
+        <w:t>topic models</w:t>
+      </w:r>
+      <w:r>
+        <w:t xml:space="preserve">, due to its computational efficient </w:t>
+      </w:r>
+      <w:r>
+        <w:t xml:space="preserve">manner  of applying </w:t>
+      </w:r>
+      <w:r>
+        <w:t>matrix operations</w:t>
+      </w:r>
+      <w:r>
+        <w:t xml:space="preserve">. It is also capable of reducing noise on the most significant </w:t>
+      </w:r>
+      <w:r>
+        <w:t xml:space="preserve">singular vectors and is excellent at handling </w:t>
+      </w:r>
+      <w:r>
+        <w:t xml:space="preserve">synonyms. Unfortunately FLSA-W’s </w:t>
+      </w:r>
+      <w:r>
+        <w:rPr>
+          <w:lang w:val="en-GB"/>
+        </w:rPr>
+        <w:t xml:space="preserve">Dimensionality reduction might lead to </w:t>
+      </w:r>
+      <w:r>
+        <w:rPr>
+          <w:lang w:val="en-GB"/>
+        </w:rPr>
+        <w:t>the loss</w:t>
+      </w:r>
+      <w:r>
+        <w:rPr>
+          <w:lang w:val="en-GB"/>
+        </w:rPr>
+        <w:t xml:space="preserve"> of important information</w:t>
+      </w:r>
+      <w:r>
+        <w:rPr>
+          <w:lang w:val="en-GB"/>
+        </w:rPr>
+        <w:t xml:space="preserve"> and </w:t>
+      </w:r>
+      <w:r>
+        <w:rPr>
+          <w:lang w:val="en-GB"/>
+        </w:rPr>
+        <w:t>it’s</w:t>
+      </w:r>
+      <w:r>
+        <w:rPr>
+          <w:lang w:val="en-GB"/>
+        </w:rPr>
+        <w:t xml:space="preserve"> more limited in comparison to other models </w:t>
+      </w:r>
+      <w:r>
+        <w:rPr>
+          <w:lang w:val="en-GB"/>
+        </w:rPr>
+        <w:t>when handling larger datasets</w:t>
+      </w:r>
+      <w:r>
+        <w:rPr>
+          <w:lang w:val="en-GB"/>
+        </w:rPr>
+        <w:t>.</w:t>
+      </w:r>
+    </w:p>
+    <w:p>
+      <w:pPr>
+        <w:rPr>
+          <w:lang w:val="en-GB"/>
+        </w:rPr>
+      </w:pPr>
+    </w:p>
+    <w:p>
+      <w:pPr>
+        <w:pStyle w:val="Heading2"/>
+        <w:rPr>
+          <w:lang w:val="en-GB"/>
+        </w:rPr>
+      </w:pPr>
+      <w:r>
+        <w:rPr>
+          <w:lang w:val="en-GB"/>
+        </w:rPr>
+        <w:t>BERTopic</w:t>
+      </w:r>
+    </w:p>
+    <w:p>
+      <w:pPr>
+        <w:rPr>
+          <w:lang w:val="en-GB"/>
+        </w:rPr>
+      </w:pPr>
+      <w:r>
+        <w:rPr>
+          <w:lang w:val="en-GB"/>
+        </w:rPr>
+        <w:t>BERTopic leverages state-of-the-art transformer models to create dense vector representations of texts. It uses these embeddings</w:t>
+      </w:r>
+      <w:r>
+        <w:rPr>
+          <w:lang w:val="en-GB"/>
+        </w:rPr>
+        <w:t xml:space="preserve">, created from the BERT </w:t>
+      </w:r>
+      <w:r>
+        <w:rPr>
+          <w:lang w:val="en-GB"/>
+        </w:rPr>
+        <w:t xml:space="preserve">(embedder) </w:t>
+      </w:r>
+      <w:r>
+        <w:rPr>
+          <w:lang w:val="en-GB"/>
+        </w:rPr>
+        <w:t>to find clusters of documents, which represent the topics</w:t>
+      </w:r>
+      <w:r>
+        <w:rPr>
+          <w:lang w:val="en-GB"/>
+        </w:rPr>
+        <w:fldChar w:fldCharType="begin"/>
+      </w:r>
+      <w:r>
+        <w:rPr>
+          <w:lang w:val="en-GB"/>
+        </w:rPr>
+        <w:instrText xml:space="preserve"> ADDIN ZOTERO_ITEM CSL_CITATION {"citationID":"k8zEYuNA","properties":{"formattedCitation":"(Grootendorst, 2022)","plainCitation":"(Grootendorst, 2022)","noteIndex":0},"citationItems":[{"id":89,"uris":["http://zotero.org/users/15331242/items/9E6AVEEP"],"itemData":{"id":89,"type":"article","abstract":"Topic models can be useful tools to discover latent topics in collections of documents. Recent studies have shown the feasibility of approach topic modeling as a clustering task. We present BERTopic, a topic model that extends this process by extracting coherent topic representation through the development of a class-based variation of TF-IDF. More specifically, BERTopic generates document embedding with pre-trained transformer-based language models, clusters these embeddings, and finally, generates topic representations with the class-based TF-IDF procedure. BERTopic generates coherent topics and remains competitive across a variety of benchmarks involving classical models and those that follow the more recent clustering approach of topic modeling.","note":"arXiv:2203.05794","number":"arXiv:2203.05794","publisher":"arXiv","source":"arXiv.org","title":"BERTopic: Neural topic modeling with a class-based TF-IDF procedure","title-short":"BERTopic","URL":"http://arxiv.org/abs/2203.05794","author":[{"family":"Grootendorst","given":"Maarten"}],"accessed":{"date-parts":[["2024",11,5]]},"issued":{"date-parts":[["2022",3,11]]}}}],"schema":"https://github.com/citation-style-language/schema/raw/master/csl-citation.json"} </w:instrText>
+      </w:r>
+      <w:r>
+        <w:rPr>
+          <w:lang w:val="en-GB"/>
+        </w:rPr>
+        <w:fldChar w:fldCharType="separate"/>
+      </w:r>
+      <w:r>
+        <w:rPr>
+          <w:rFonts w:ascii="Aptos" w:hAnsi="Aptos"/>
+        </w:rPr>
+        <w:t>(Grootendorst, 2022)</w:t>
+      </w:r>
+      <w:r>
+        <w:rPr>
+          <w:lang w:val="en-GB"/>
+        </w:rPr>
+        <w:fldChar w:fldCharType="end"/>
+      </w:r>
+      <w:r>
+        <w:rPr>
+          <w:lang w:val="en-GB"/>
+        </w:rPr>
+        <w:t>.</w:t>
+      </w:r>
+      <w:r>
+        <w:rPr>
+          <w:lang w:val="en-GB"/>
+        </w:rPr>
+        <w:t xml:space="preserve"> </w:t>
+      </w:r>
+      <w:r>
+        <w:rPr>
+          <w:lang w:val="en-GB"/>
+        </w:rPr>
+        <w:t>Unlike LDA, BERTopic considers the context and semantics of words in texts due to the transformer architecture, leading to more contextually relevant topics.</w:t>
+      </w:r>
+      <w:r>
+        <w:rPr>
+          <w:lang w:val="en-GB"/>
+        </w:rPr>
+        <w:t xml:space="preserve"> It is context aware</w:t>
+      </w:r>
+      <w:r>
+        <w:rPr>
+          <w:lang w:val="en-GB"/>
+        </w:rPr>
+        <w:t xml:space="preserve">, can adjust the number of topics </w:t>
+      </w:r>
+      <w:r>
+        <w:rPr>
+          <w:lang w:val="en-GB"/>
+        </w:rPr>
+        <w:t>dynamically and performs well even on short documents</w:t>
+      </w:r>
+      <w:r>
+        <w:rPr>
+          <w:lang w:val="en-GB"/>
+        </w:rPr>
+        <w:fldChar w:fldCharType="begin"/>
+      </w:r>
+      <w:r>
+        <w:rPr>
+          <w:lang w:val="en-GB"/>
+        </w:rPr>
+        <w:instrText xml:space="preserve"> ADDIN ZOTERO_ITEM CSL_CITATION {"citationID":"Trjp8U5b","properties":{"formattedCitation":"(Egger &amp; Yu, 2022)","plainCitation":"(Egger &amp; Yu, 2022)","noteIndex":0},"citationItems":[{"id":87,"uris":["http://zotero.org/users/15331242/items/ZYWDQRPM"],"itemData":{"id":87,"type":"article-journal","abstract":"&lt;p&gt;The richness of social media data has opened a new avenue for social science research to gain insights into human behaviors and experiences. In particular, emerging data-driven approaches relying on topic models provide entirely new perspectives on interpreting social phenomena. However, the short, text-heavy, and unstructured nature of social media content often leads to methodological challenges in both data collection and analysis. In order to bridge the developing field of computational science and empirical social research, this study aims to evaluate the performance of four topic modeling techniques; namely latent Dirichlet allocation (LDA), non-negative matrix factorization (NMF), Top2Vec, and BERTopic. In view of the interplay between human relations and digital media, this research takes Twitter posts as the reference point and assesses the performance of different algorithms concerning their strengths and weaknesses in a social science context. Based on certain details during the analytical procedures and on quality issues, this research sheds light on the efficacy of using BERTopic and NMF to analyze Twitter data.&lt;/p&gt;","container-title":"Frontiers in Sociology","DOI":"10.3389/fsoc.2022.886498","ISSN":"2297-7775","journalAbbreviation":"Front. Sociol.","language":"English","note":"publisher: Frontiers","source":"Frontiers","title":"A Topic Modeling Comparison Between LDA, NMF, Top2Vec, and BERTopic to Demystify Twitter Posts","URL":"https://www.frontiersin.org/journals/sociology/articles/10.3389/fsoc.2022.886498/full","volume":"7","author":[{"family":"Egger","given":"Roman"},{"family":"Yu","given":"Joanne"}],"accessed":{"date-parts":[["2024",11,5]]},"issued":{"date-parts":[["2022",5,6]]}}}],"schema":"https://github.com/citation-style-language/schema/raw/master/csl-citation.json"} </w:instrText>
+      </w:r>
+      <w:r>
+        <w:rPr>
+          <w:lang w:val="en-GB"/>
+        </w:rPr>
+        <w:fldChar w:fldCharType="separate"/>
+      </w:r>
+      <w:r>
+        <w:rPr>
+          <w:rFonts w:ascii="Aptos" w:hAnsi="Aptos"/>
+        </w:rPr>
+        <w:t>(Egger &amp; Yu, 2022)</w:t>
+      </w:r>
+      <w:r>
+        <w:rPr>
+          <w:lang w:val="en-GB"/>
+        </w:rPr>
+        <w:fldChar w:fldCharType="end"/>
+      </w:r>
+      <w:r>
+        <w:rPr>
+          <w:lang w:val="en-GB"/>
+        </w:rPr>
+        <w:t xml:space="preserve">. However, this prestige comes at the price of </w:t>
+      </w:r>
+      <w:r>
+        <w:rPr>
+          <w:lang w:val="en-GB"/>
+        </w:rPr>
+        <w:t>it being the most computational intense algorithms we’ve tested</w:t>
+      </w:r>
+      <w:r>
+        <w:rPr>
+          <w:lang w:val="en-GB"/>
+        </w:rPr>
+        <w:t>. It also sacrifices interpretability for performance, due to its black-box nature</w:t>
+      </w:r>
+      <w:r>
+        <w:rPr>
+          <w:lang w:val="en-GB"/>
+        </w:rPr>
+        <w:t xml:space="preserve">. Lastly </w:t>
+      </w:r>
+      <w:r>
+        <w:rPr>
+          <w:lang w:val="en-GB"/>
+        </w:rPr>
+        <w:t>this model relies heavily on the</w:t>
+      </w:r>
+      <w:r>
+        <w:rPr>
+          <w:lang w:val="en-GB"/>
+        </w:rPr>
+        <w:t xml:space="preserve"> quality of the</w:t>
+      </w:r>
+      <w:r>
+        <w:rPr>
+          <w:lang w:val="en-GB"/>
+        </w:rPr>
+        <w:t xml:space="preserve"> pre</w:t>
+      </w:r>
+      <w:r>
+        <w:rPr>
+          <w:lang w:val="en-GB"/>
+        </w:rPr>
+        <w:t>-</w:t>
+      </w:r>
+      <w:r>
+        <w:rPr>
+          <w:lang w:val="en-GB"/>
+        </w:rPr>
+        <w:t>trained BERT embeddings</w:t>
+      </w:r>
+      <w:r>
+        <w:rPr>
+          <w:lang w:val="en-GB"/>
+        </w:rPr>
+        <w:fldChar w:fldCharType="begin"/>
+      </w:r>
+      <w:r>
+        <w:rPr>
+          <w:lang w:val="en-GB"/>
+        </w:rPr>
+        <w:instrText xml:space="preserve"> ADDIN ZOTERO_ITEM CSL_CITATION {"citationID":"HtOwsD2M","properties":{"formattedCitation":"(Egger &amp; Yu, 2022)","plainCitation":"(Egger &amp; Yu, 2022)","noteIndex":0},"citationItems":[{"id":87,"uris":["http://zotero.org/users/15331242/items/ZYWDQRPM"],"itemData":{"id":87,"type":"article-journal","abstract":"&lt;p&gt;The richness of social media data has opened a new avenue for social science research to gain insights into human behaviors and experiences. In particular, emerging data-driven approaches relying on topic models provide entirely new perspectives on interpreting social phenomena. However, the short, text-heavy, and unstructured nature of social media content often leads to methodological challenges in both data collection and analysis. In order to bridge the developing field of computational science and empirical social research, this study aims to evaluate the performance of four topic modeling techniques; namely latent Dirichlet allocation (LDA), non-negative matrix factorization (NMF), Top2Vec, and BERTopic. In view of the interplay between human relations and digital media, this research takes Twitter posts as the reference point and assesses the performance of different algorithms concerning their strengths and weaknesses in a social science context. Based on certain details during the analytical procedures and on quality issues, this research sheds light on the efficacy of using BERTopic and NMF to analyze Twitter data.&lt;/p&gt;","container-title":"Frontiers in Sociology","DOI":"10.3389/fsoc.2022.886498","ISSN":"2297-7775","journalAbbreviation":"Front. Sociol.","language":"English","note":"publisher: Frontiers","source":"Frontiers","title":"A Topic Modeling Comparison Between LDA, NMF, Top2Vec, and BERTopic to Demystify Twitter Posts","URL":"https://www.frontiersin.org/journals/sociology/articles/10.3389/fsoc.2022.886498/full","volume":"7","author":[{"family":"Egger","given":"Roman"},{"family":"Yu","given":"Joanne"}],"accessed":{"date-parts":[["2024",11,5]]},"issued":{"date-parts":[["2022",5,6]]}}}],"schema":"https://github.com/citation-style-language/schema/raw/master/csl-citation.json"} </w:instrText>
+      </w:r>
+      <w:r>
+        <w:rPr>
+          <w:lang w:val="en-GB"/>
+        </w:rPr>
+        <w:fldChar w:fldCharType="separate"/>
+      </w:r>
+      <w:r>
+        <w:rPr>
+          <w:lang w:val="en-GB"/>
+        </w:rPr>
+        <w:fldChar w:fldCharType="end"/>
+      </w:r>
+      <w:r>
+        <w:rPr>
+          <w:lang w:val="en-GB"/>
+        </w:rPr>
+        <w:t xml:space="preserve">. </w:t>
+      </w:r>
+    </w:p>
+    <w:p>
+      <w:pPr>
+        <w:pStyle w:val="Heading1"/>
+        <w:rPr>
+          <w:lang w:val="en-GB"/>
+        </w:rPr>
+      </w:pPr>
+      <w:r>
+        <w:rPr>
+          <w:lang w:val="en-GB"/>
+        </w:rPr>
+        <w:t xml:space="preserve">Analysis </w:t>
+      </w:r>
+    </w:p>
+    <w:p>
+      <w:pPr>
+        <w:rPr>
+          <w:lang w:val="en-GB"/>
+        </w:rPr>
+      </w:pPr>
+      <w:r>
+        <w:rPr>
+          <w:lang w:val="en-GB"/>
+        </w:rPr>
+        <w:t>In this section, we will discuss the training of the selected models.</w:t>
+      </w:r>
+      <w:r>
+        <w:rPr>
+          <w:lang w:val="en-GB"/>
+        </w:rPr>
+        <w:t xml:space="preserve"> </w:t>
+      </w:r>
+      <w:r>
+        <w:rPr>
+          <w:lang w:val="en-GB"/>
+        </w:rPr>
+        <w:t>Our</w:t>
+      </w:r>
+      <w:r>
+        <w:rPr>
+          <w:lang w:val="en-GB"/>
+        </w:rPr>
+        <w:t xml:space="preserve"> approach consists iteratively training our topic models </w:t>
+      </w:r>
+      <w:r>
+        <w:rPr>
+          <w:lang w:val="en-GB"/>
+        </w:rPr>
+        <w:t xml:space="preserve">and slightly adapting the environment in which they are trained for every iteration. Not only does this improve our models over </w:t>
+      </w:r>
+      <w:r>
+        <w:rPr>
+          <w:lang w:val="en-GB"/>
+        </w:rPr>
+        <w:t>time but</w:t>
+      </w:r>
+      <w:r>
+        <w:rPr>
+          <w:lang w:val="en-GB"/>
+        </w:rPr>
+        <w:t xml:space="preserve"> </w:t>
+      </w:r>
+      <w:r>
+        <w:rPr>
+          <w:lang w:val="en-GB"/>
+        </w:rPr>
+        <w:t>also gives us insights into how different modifications to our input data affects the model’s performance.</w:t>
+      </w:r>
+      <w:r>
+        <w:rPr>
+          <w:lang w:val="en-GB"/>
+        </w:rPr>
+        <w:t xml:space="preserve"> </w:t>
+      </w:r>
+      <w:r>
+        <w:rPr>
+          <w:lang w:val="en-GB"/>
+        </w:rPr>
+        <w:t xml:space="preserve">The decisions that were made, and </w:t>
+      </w:r>
+      <w:r>
+        <w:rPr>
+          <w:lang w:val="en-GB"/>
+        </w:rPr>
+        <w:t>the setup and changes that were applie</w:t>
+      </w:r>
+      <w:r>
+        <w:rPr>
+          <w:lang w:val="en-GB"/>
+        </w:rPr>
+        <w:t>d</w:t>
+      </w:r>
+      <w:r>
+        <w:rPr>
+          <w:lang w:val="en-GB"/>
+        </w:rPr>
+        <w:t xml:space="preserve"> to each iteration</w:t>
+      </w:r>
+      <w:r>
+        <w:rPr>
+          <w:lang w:val="en-GB"/>
+        </w:rPr>
+        <w:t xml:space="preserve"> will </w:t>
+      </w:r>
+      <w:r>
+        <w:rPr>
+          <w:lang w:val="en-GB"/>
+        </w:rPr>
+        <w:t xml:space="preserve">also </w:t>
+      </w:r>
+      <w:r>
+        <w:rPr>
+          <w:lang w:val="en-GB"/>
+        </w:rPr>
+        <w:t>be presented</w:t>
+      </w:r>
+      <w:r>
+        <w:rPr>
+          <w:lang w:val="en-GB"/>
+        </w:rPr>
+        <w:t xml:space="preserve"> in this section</w:t>
+      </w:r>
+      <w:r>
+        <w:rPr>
+          <w:lang w:val="en-GB"/>
+        </w:rPr>
+        <w:t xml:space="preserve">. </w:t>
+      </w:r>
+      <w:r>
+        <w:rPr>
+          <w:lang w:val="en-GB"/>
+        </w:rPr>
+        <w:t xml:space="preserve">To improve comparison the same iteration steps were applied to each </w:t>
+      </w:r>
+      <w:r>
+        <w:rPr>
+          <w:lang w:val="en-GB"/>
+        </w:rPr>
+        <w:t>model’s iteration.</w:t>
+      </w:r>
+    </w:p>
+    <w:p>
+      <w:pPr>
+        <w:rPr>
+          <w:lang w:val="en-GB"/>
+        </w:rPr>
+      </w:pPr>
+    </w:p>
+    <w:p>
+      <w:pPr>
+        <w:pStyle w:val="Heading2"/>
+        <w:rPr>
+          <w:lang w:val="en-GB"/>
+        </w:rPr>
+      </w:pPr>
+      <w:r>
+        <w:rPr>
+          <w:lang w:val="en-GB"/>
+        </w:rPr>
+        <w:t>Iteration</w:t>
+      </w:r>
+      <w:r>
+        <w:rPr>
+          <w:lang w:val="en-GB"/>
+        </w:rPr>
+        <w:t xml:space="preserve"> 0</w:t>
+      </w:r>
+    </w:p>
+    <w:p>
+      <w:pPr>
+        <w:rPr>
+          <w:lang w:val="en-GB"/>
+        </w:rPr>
+      </w:pPr>
+      <w:r>
+        <w:rPr>
+          <w:lang w:val="en-GB"/>
+        </w:rPr>
+        <w:t xml:space="preserve">This iteration was named ‘iteration 0’, due to us applying </w:t>
+      </w:r>
+      <w:r>
+        <w:rPr>
+          <w:lang w:val="en-GB"/>
+        </w:rPr>
+        <w:t xml:space="preserve">some basic </w:t>
+      </w:r>
+      <w:r>
+        <w:rPr>
+          <w:lang w:val="en-GB"/>
+        </w:rPr>
+        <w:t xml:space="preserve">preprocessing to the data. </w:t>
+      </w:r>
+      <w:r>
+        <w:rPr>
+          <w:lang w:val="en-GB"/>
+        </w:rPr>
+        <w:t xml:space="preserve">After filtering the </w:t>
+      </w:r>
+      <w:r>
+        <w:rPr>
+          <w:lang w:val="en-GB"/>
+        </w:rPr>
+        <w:t>out all of the Nvidia related articles, the hyperlinks were removed</w:t>
+      </w:r>
+      <w:r>
+        <w:rPr>
+          <w:lang w:val="en-GB"/>
+        </w:rPr>
+        <w:t xml:space="preserve"> along with </w:t>
+      </w:r>
+      <w:r>
+        <w:rPr>
+          <w:lang w:val="en-GB"/>
+        </w:rPr>
+        <w:lastRenderedPageBreak/>
+        <w:t>the numbers</w:t>
       </w:r>
       <w:r>
         <w:rPr>
@@ -99,39 +1138,216 @@
         <w:rPr>
           <w:lang w:val="en-GB"/>
         </w:rPr>
-        <w:t xml:space="preserve"> results of using three</w:t>
-      </w:r>
-      <w:r>
-        <w:rPr>
-          <w:lang w:val="en-GB"/>
-        </w:rPr>
-        <w:t xml:space="preserve"> distinct topic modelling</w:t>
-      </w:r>
-      <w:r>
-        <w:rPr>
-          <w:lang w:val="en-GB"/>
-        </w:rPr>
-        <w:t xml:space="preserve"> algorithms, namely </w:t>
-      </w:r>
-      <w:r>
-        <w:rPr>
-          <w:lang w:val="en-GB"/>
-        </w:rPr>
-        <w:t>Latent Dirichlet Allocation (LDA), Formal Latent Semantic Analysis Weighted (FLSA-W), and BERTopic.</w:t>
-      </w:r>
-    </w:p>
-    <w:p>
-      <w:pPr>
-        <w:rPr>
-          <w:lang w:val="en-GB"/>
-        </w:rPr>
-      </w:pPr>
-      <w:r>
-        <w:rPr>
-          <w:lang w:val="en-GB"/>
-        </w:rPr>
-        <w:t xml:space="preserve">In the following sections the technicalities of these algorithms will be explained, and an overview of their performance will be given. Additionally, the topic modelling outcomes under various environmental changes will also be presented. Finally, the limitations of these algorithms and the manner in which our findings could be applied to real-world financial companies will be discussed. </w:t>
-      </w:r>
+        <w:t xml:space="preserve"> non-alpha words</w:t>
+      </w:r>
+      <w:r>
+        <w:rPr>
+          <w:lang w:val="en-GB"/>
+        </w:rPr>
+        <w:t xml:space="preserve">. </w:t>
+      </w:r>
+      <w:r>
+        <w:rPr>
+          <w:lang w:val="en-GB"/>
+        </w:rPr>
+        <w:t xml:space="preserve">Lastly, all of the document text were </w:t>
+      </w:r>
+      <w:r>
+        <w:rPr>
+          <w:lang w:val="en-GB"/>
+        </w:rPr>
+        <w:t xml:space="preserve">represented in lowercase. Subsequently, after applying these preprocessing steps we trained the models with their default values. </w:t>
+      </w:r>
+    </w:p>
+    <w:p>
+      <w:pPr>
+        <w:rPr>
+          <w:lang w:val="en-GB"/>
+        </w:rPr>
+      </w:pPr>
+    </w:p>
+    <w:p>
+      <w:pPr>
+        <w:pStyle w:val="Heading2"/>
+        <w:rPr>
+          <w:lang w:val="en-GB"/>
+        </w:rPr>
+      </w:pPr>
+      <w:r>
+        <w:rPr>
+          <w:lang w:val="en-GB"/>
+        </w:rPr>
+        <w:t xml:space="preserve">Iteration </w:t>
+      </w:r>
+      <w:r>
+        <w:rPr>
+          <w:lang w:val="en-GB"/>
+        </w:rPr>
+        <w:t>1</w:t>
+      </w:r>
+    </w:p>
+    <w:p>
+      <w:pPr>
+        <w:rPr>
+          <w:lang w:val="en-GB"/>
+        </w:rPr>
+      </w:pPr>
+      <w:r>
+        <w:rPr>
+          <w:lang w:val="en-GB"/>
+        </w:rPr>
+        <w:t xml:space="preserve">For the First iterations we removed </w:t>
+      </w:r>
+      <w:r>
+        <w:rPr>
+          <w:lang w:val="en-GB"/>
+        </w:rPr>
+        <w:t xml:space="preserve">stop words (e.g. </w:t>
+      </w:r>
+      <w:r>
+        <w:t> a, the, and , or , of </w:t>
+      </w:r>
+      <w:r>
+        <w:rPr>
+          <w:lang w:val="en-GB"/>
+        </w:rPr>
+        <w:t>)</w:t>
+      </w:r>
+      <w:r>
+        <w:rPr>
+          <w:lang w:val="en-GB"/>
+        </w:rPr>
+        <w:t xml:space="preserve"> </w:t>
+      </w:r>
+      <w:r>
+        <w:rPr>
+          <w:lang w:val="en-GB"/>
+        </w:rPr>
+        <w:t xml:space="preserve">from the Nvidia related articles. </w:t>
+      </w:r>
+      <w:r>
+        <w:rPr>
+          <w:lang w:val="en-GB"/>
+        </w:rPr>
+        <w:t xml:space="preserve">Using the results gained from iteration 0 we </w:t>
+      </w:r>
+    </w:p>
+    <w:p>
+      <w:pPr>
+        <w:rPr>
+          <w:lang w:val="en-GB"/>
+        </w:rPr>
+      </w:pPr>
+    </w:p>
+    <w:p>
+      <w:pPr>
+        <w:rPr>
+          <w:lang w:val="en-GB"/>
+        </w:rPr>
+      </w:pPr>
+    </w:p>
+    <w:p>
+      <w:pPr>
+        <w:rPr>
+          <w:lang w:val="en-GB"/>
+        </w:rPr>
+      </w:pPr>
+    </w:p>
+    <w:p>
+      <w:pPr>
+        <w:rPr>
+          <w:lang w:val="en-GB"/>
+        </w:rPr>
+      </w:pPr>
+    </w:p>
+    <w:p>
+      <w:pPr>
+        <w:rPr>
+          <w:lang w:val="en-GB"/>
+        </w:rPr>
+      </w:pPr>
+    </w:p>
+    <w:p>
+      <w:pPr>
+        <w:pStyle w:val="Heading2"/>
+        <w:rPr>
+          <w:lang w:val="en-GB"/>
+        </w:rPr>
+      </w:pPr>
+      <w:r>
+        <w:rPr>
+          <w:lang w:val="en-GB"/>
+        </w:rPr>
+        <w:t xml:space="preserve">Iteration </w:t>
+      </w:r>
+      <w:r>
+        <w:rPr>
+          <w:lang w:val="en-GB"/>
+        </w:rPr>
+        <w:t>2</w:t>
+      </w:r>
+    </w:p>
+    <w:p>
+      <w:pPr>
+        <w:rPr>
+          <w:lang w:val="en-GB"/>
+        </w:rPr>
+      </w:pPr>
+    </w:p>
+    <w:p>
+      <w:pPr>
+        <w:rPr>
+          <w:lang w:val="en-GB"/>
+        </w:rPr>
+      </w:pPr>
+    </w:p>
+    <w:p>
+      <w:pPr>
+        <w:rPr>
+          <w:lang w:val="en-GB"/>
+        </w:rPr>
+      </w:pPr>
+    </w:p>
+    <w:p>
+      <w:pPr>
+        <w:rPr>
+          <w:lang w:val="en-GB"/>
+        </w:rPr>
+      </w:pPr>
+    </w:p>
+    <w:p>
+      <w:pPr>
+        <w:rPr>
+          <w:lang w:val="en-GB"/>
+        </w:rPr>
+      </w:pPr>
+    </w:p>
+    <w:p>
+      <w:pPr>
+        <w:pStyle w:val="Heading2"/>
+        <w:rPr>
+          <w:lang w:val="en-GB"/>
+        </w:rPr>
+      </w:pPr>
+      <w:r>
+        <w:rPr>
+          <w:lang w:val="en-GB"/>
+        </w:rPr>
+        <w:t xml:space="preserve">Iteration </w:t>
+      </w:r>
+      <w:r>
+        <w:rPr>
+          <w:lang w:val="en-GB"/>
+        </w:rPr>
+        <w:t>3</w:t>
+      </w:r>
+    </w:p>
+    <w:p>
+      <w:pPr>
+        <w:rPr>
+          <w:lang w:val="en-GB"/>
+        </w:rPr>
+      </w:pPr>
     </w:p>
     <w:p>
       <w:pPr>
@@ -144,43 +1360,491 @@
         <w:rPr>
           <w:lang w:val="en-GB"/>
         </w:rPr>
-        <w:t xml:space="preserve">The Topic Modelling Algorithms </w:t>
-      </w:r>
-    </w:p>
-    <w:p>
-      <w:pPr>
-        <w:rPr>
-          <w:lang w:val="en-GB"/>
-        </w:rPr>
-      </w:pPr>
-      <w:r>
-        <w:rPr>
-          <w:lang w:val="en-GB"/>
-        </w:rPr>
-        <w:t xml:space="preserve">This section explains how each of the </w:t>
-      </w:r>
-      <w:r>
-        <w:rPr>
-          <w:lang w:val="en-GB"/>
-        </w:rPr>
-        <w:t xml:space="preserve">topic models function, extract </w:t>
-      </w:r>
-      <w:r>
-        <w:rPr>
-          <w:lang w:val="en-GB"/>
-        </w:rPr>
-        <w:t xml:space="preserve">useful information from the Nvidia news articles </w:t>
-      </w:r>
-      <w:r>
-        <w:rPr>
-          <w:lang w:val="en-GB"/>
-        </w:rPr>
-        <w:t>along with their weaknesses and strengths.</w:t>
-      </w:r>
-    </w:p>
-    <w:p>
-      <w:pPr>
-        <w:rPr>
+        <w:t>Evaluation and Results</w:t>
+      </w:r>
+    </w:p>
+    <w:p>
+      <w:pPr>
+        <w:rPr>
+          <w:lang w:val="en-GB"/>
+        </w:rPr>
+      </w:pPr>
+      <w:r>
+        <w:rPr>
+          <w:lang w:val="en-GB"/>
+        </w:rPr>
+        <w:t>In this section we will assess the performance of the models after each iteration.</w:t>
+      </w:r>
+      <w:r>
+        <w:rPr>
+          <w:lang w:val="en-GB"/>
+        </w:rPr>
+        <w:t xml:space="preserve"> </w:t>
+      </w:r>
+      <w:r>
+        <w:rPr>
+          <w:lang w:val="en-GB"/>
+        </w:rPr>
+        <w:t xml:space="preserve">Each model was assessed qualitatively and quantitatively. For the </w:t>
+      </w:r>
+      <w:r>
+        <w:rPr>
+          <w:lang w:val="en-GB"/>
+        </w:rPr>
+        <w:t>quantitative</w:t>
+      </w:r>
+      <w:r>
+        <w:rPr>
+          <w:lang w:val="en-GB"/>
+        </w:rPr>
+        <w:t xml:space="preserve"> assessment we chose to 3 metrics to compare the models. </w:t>
+      </w:r>
+      <w:r>
+        <w:rPr>
+          <w:lang w:val="en-GB"/>
+        </w:rPr>
+        <w:t>We use the</w:t>
+      </w:r>
+      <w:r>
+        <w:rPr>
+          <w:lang w:val="en-GB"/>
+        </w:rPr>
+        <w:t xml:space="preserve"> coherence</w:t>
+      </w:r>
+      <w:r>
+        <w:rPr>
+          <w:lang w:val="en-GB"/>
+        </w:rPr>
+        <w:t>, diversity and interpretability</w:t>
+      </w:r>
+      <w:r>
+        <w:rPr>
+          <w:lang w:val="en-GB"/>
+        </w:rPr>
+        <w:t xml:space="preserve"> score </w:t>
+      </w:r>
+      <w:r>
+        <w:rPr>
+          <w:lang w:val="en-GB"/>
+        </w:rPr>
+        <w:t>calculated</w:t>
+      </w:r>
+      <w:r>
+        <w:rPr>
+          <w:lang w:val="en-GB"/>
+        </w:rPr>
+        <w:t xml:space="preserve"> by</w:t>
+      </w:r>
+      <w:r>
+        <w:rPr>
+          <w:lang w:val="en-GB"/>
+        </w:rPr>
+        <w:t xml:space="preserve"> </w:t>
+      </w:r>
+      <w:r>
+        <w:rPr>
+          <w:lang w:val="en-GB"/>
+        </w:rPr>
+        <w:t>utilizing</w:t>
+      </w:r>
+      <w:r>
+        <w:rPr>
+          <w:lang w:val="en-GB"/>
+        </w:rPr>
+        <w:t xml:space="preserve"> </w:t>
+      </w:r>
+      <w:r>
+        <w:rPr>
+          <w:lang w:val="en-GB"/>
+        </w:rPr>
+        <w:t>FLSA-W</w:t>
+      </w:r>
+      <w:r>
+        <w:rPr>
+          <w:lang w:val="en-GB"/>
+        </w:rPr>
+        <w:t>’s (python package</w:t>
+      </w:r>
+      <w:r>
+        <w:rPr>
+          <w:lang w:val="en-GB"/>
+        </w:rPr>
+        <w:t xml:space="preserve"> called flsaw</w:t>
+      </w:r>
+      <w:r>
+        <w:rPr>
+          <w:lang w:val="en-GB"/>
+        </w:rPr>
+        <w:t>)</w:t>
+      </w:r>
+      <w:r>
+        <w:rPr>
+          <w:lang w:val="en-GB"/>
+        </w:rPr>
+        <w:t xml:space="preserve"> built-in function</w:t>
+      </w:r>
+      <w:r>
+        <w:rPr>
+          <w:lang w:val="en-GB"/>
+        </w:rPr>
+        <w:t>s</w:t>
+      </w:r>
+      <w:r>
+        <w:rPr>
+          <w:lang w:val="en-GB"/>
+        </w:rPr>
+        <w:t xml:space="preserve">. </w:t>
+      </w:r>
+      <w:r>
+        <w:rPr>
+          <w:lang w:val="en-GB"/>
+        </w:rPr>
+        <w:t xml:space="preserve">The </w:t>
+      </w:r>
+      <w:r>
+        <w:rPr>
+          <w:i/>
+          <w:iCs/>
+          <w:lang w:val="en-GB"/>
+        </w:rPr>
+        <w:t>C</w:t>
+      </w:r>
+      <w:r>
+        <w:rPr>
+          <w:i/>
+          <w:iCs/>
+          <w:lang w:val="en-GB"/>
+        </w:rPr>
+        <w:t xml:space="preserve">oherence </w:t>
+      </w:r>
+      <w:r>
+        <w:rPr>
+          <w:i/>
+          <w:iCs/>
+          <w:lang w:val="en-GB"/>
+        </w:rPr>
+        <w:t>S</w:t>
+      </w:r>
+      <w:r>
+        <w:rPr>
+          <w:i/>
+          <w:iCs/>
+          <w:lang w:val="en-GB"/>
+        </w:rPr>
+        <w:t>core</w:t>
+      </w:r>
+      <w:r>
+        <w:rPr>
+          <w:lang w:val="en-GB"/>
+        </w:rPr>
+        <w:t xml:space="preserve"> measures how well each topic’s words support each other</w:t>
+      </w:r>
+      <w:r>
+        <w:rPr>
+          <w:lang w:val="en-GB"/>
+        </w:rPr>
+        <w:fldChar w:fldCharType="begin"/>
+      </w:r>
+      <w:r>
+        <w:rPr>
+          <w:lang w:val="en-GB"/>
+        </w:rPr>
+        <w:instrText xml:space="preserve"> ADDIN ZOTERO_ITEM CSL_CITATION {"citationID":"dXei9IWf","properties":{"formattedCitation":"(Rijcken et al., n.d.)","plainCitation":"(Rijcken et al., n.d.)","noteIndex":0},"citationItems":[{"id":86,"uris":["http://zotero.org/users/15331242/items/6596VZDX"],"itemData":{"id":86,"type":"article-journal","abstract":"Topic models are popular unsupervised statistical methods that extract hidden topics underlying a collection of documents. Several algorithms based on Fuzzy Latent Semantic Analysis have been proposed recently, which use fuzzy clustering. We argue that using fuzzy algorithms to find topics is more intuitive than non-fuzzy-set-based algorithms. The algorithms have shown promising results over existing (non-fuzzy) algorithms. However, they have not been evaluated systematically on open benchmark datasets. This work compares the three algorithms FLSA, FLSA-W and FLSA-V with other state-of-the-art topic modeling algorithms on four open datasets, using three different evaluation metrics. We find that for each evaluation metric, FLSA-W outperforms all the other algorithms in most settings.","language":"en","source":"Zotero","title":"A Performance Evaluation of Topic Models based on Fuzzy Latent Semantic Analysis","author":[{"family":"Rijcken","given":"Emil"},{"family":"Zervanou","given":"Kalliopi"},{"family":"Mosteiro","given":"Pablo"},{"family":"Spruit","given":"Marco"},{"family":"Scheepers","given":"Floortje"},{"family":"Kaymak","given":"Uzay"}]}}],"schema":"https://github.com/citation-style-language/schema/raw/master/csl-citation.json"} </w:instrText>
+      </w:r>
+      <w:r>
+        <w:rPr>
+          <w:lang w:val="en-GB"/>
+        </w:rPr>
+        <w:fldChar w:fldCharType="separate"/>
+      </w:r>
+      <w:r>
+        <w:rPr>
+          <w:rFonts w:ascii="Aptos" w:hAnsi="Aptos"/>
+        </w:rPr>
+        <w:t>(Rijcken et al., n.d.)</w:t>
+      </w:r>
+      <w:r>
+        <w:rPr>
+          <w:lang w:val="en-GB"/>
+        </w:rPr>
+        <w:fldChar w:fldCharType="end"/>
+      </w:r>
+      <w:r>
+        <w:rPr>
+          <w:lang w:val="en-GB"/>
+        </w:rPr>
+        <w:t>.</w:t>
+      </w:r>
+      <w:r>
+        <w:t xml:space="preserve"> </w:t>
+      </w:r>
+      <w:r>
+        <w:rPr>
+          <w:lang w:val="en-GB"/>
+        </w:rPr>
+        <w:t xml:space="preserve">A measure for inter-topic quality is topic </w:t>
+      </w:r>
+      <w:r>
+        <w:rPr>
+          <w:i/>
+          <w:iCs/>
+          <w:lang w:val="en-GB"/>
+        </w:rPr>
+        <w:t>D</w:t>
+      </w:r>
+      <w:r>
+        <w:rPr>
+          <w:i/>
+          <w:iCs/>
+          <w:lang w:val="en-GB"/>
+        </w:rPr>
+        <w:t>iversity</w:t>
+      </w:r>
+      <w:r>
+        <w:rPr>
+          <w:lang w:val="en-GB"/>
+        </w:rPr>
+        <w:t xml:space="preserve">, which measures the unique words in a topic model as a proportion to the total number of words </w:t>
+      </w:r>
+      <w:r>
+        <w:rPr>
+          <w:lang w:val="en-GB"/>
+        </w:rPr>
+        <w:fldChar w:fldCharType="begin"/>
+      </w:r>
+      <w:r>
+        <w:rPr>
+          <w:lang w:val="en-GB"/>
+        </w:rPr>
+        <w:instrText xml:space="preserve"> ADDIN ZOTERO_ITEM CSL_CITATION {"citationID":"biatGj8o","properties":{"formattedCitation":"(Dieng et al., 2020)","plainCitation":"(Dieng et al., 2020)","noteIndex":0},"citationItems":[{"id":93,"uris":["http://zotero.org/users/15331242/items/A4L2S6Z9"],"itemData":{"id":93,"type":"article-journal","abstract":"Topic modeling analyzes documents to learn meaningful patterns of words. However, existing topic models fail to learn interpretable topics when working with large and heavytailed vocabularies. To this end, we develop the embedded topic model (ETM), a generative model of documents that marries traditional topic models with word embeddings. More specifically, the ETM models each word with a categorical distribution whose natural parameter is the inner product between the word’s embedding and an embedding of its assigned topic. To fit the ETM, we develop an efficient amortized variational inference algorithm. The ETM discovers interpretable topics even with large vocabularies that include rare words and stop words. It outperforms existing document models, such as latent Dirichlet allocation, in terms of both topic quality and predictive performance.","container-title":"Transactions of the Association for Computational Linguistics","DOI":"10.1162/tacl_a_00325","ISSN":"2307-387X","journalAbbreviation":"Transactions of the Association for Computational Linguistics","language":"en","page":"439-453","source":"DOI.org (Crossref)","title":"Topic Modeling in Embedding Spaces","volume":"8","author":[{"family":"Dieng","given":"Adji B."},{"family":"Ruiz","given":"Francisco J. R."},{"family":"Blei","given":"David M."}],"issued":{"date-parts":[["2020",12]]}}}],"schema":"https://github.com/citation-style-language/schema/raw/master/csl-citation.json"} </w:instrText>
+      </w:r>
+      <w:r>
+        <w:rPr>
+          <w:lang w:val="en-GB"/>
+        </w:rPr>
+        <w:fldChar w:fldCharType="separate"/>
+      </w:r>
+      <w:r>
+        <w:rPr>
+          <w:rFonts w:ascii="Aptos" w:hAnsi="Aptos"/>
+        </w:rPr>
+        <w:t>(Dieng et al., 2020)</w:t>
+      </w:r>
+      <w:r>
+        <w:rPr>
+          <w:lang w:val="en-GB"/>
+        </w:rPr>
+        <w:fldChar w:fldCharType="end"/>
+      </w:r>
+      <w:r>
+        <w:rPr>
+          <w:lang w:val="en-GB"/>
+        </w:rPr>
+        <w:t>.</w:t>
+      </w:r>
+      <w:r>
+        <w:rPr>
+          <w:lang w:val="en-GB"/>
+        </w:rPr>
+        <w:t xml:space="preserve"> The </w:t>
+      </w:r>
+      <w:r>
+        <w:rPr>
+          <w:i/>
+          <w:iCs/>
+          <w:lang w:val="en-GB"/>
+        </w:rPr>
+        <w:t>I</w:t>
+      </w:r>
+      <w:r>
+        <w:rPr>
+          <w:i/>
+          <w:iCs/>
+          <w:lang w:val="en-GB"/>
+        </w:rPr>
+        <w:t>nterpretability Score</w:t>
+      </w:r>
+      <w:r>
+        <w:rPr>
+          <w:lang w:val="en-GB"/>
+        </w:rPr>
+        <w:t xml:space="preserve"> </w:t>
+      </w:r>
+      <w:r>
+        <w:rPr>
+          <w:lang w:val="en-GB"/>
+        </w:rPr>
+        <w:t xml:space="preserve">combines intra- and inter-topic quality by taking the product between the </w:t>
+      </w:r>
+      <w:r>
+        <w:rPr>
+          <w:lang w:val="en-GB"/>
+        </w:rPr>
+        <w:t>coherence and</w:t>
+      </w:r>
+      <w:r>
+        <w:rPr>
+          <w:lang w:val="en-GB"/>
+        </w:rPr>
+        <w:t xml:space="preserve"> diversity score </w:t>
+      </w:r>
+      <w:r>
+        <w:rPr>
+          <w:lang w:val="en-GB"/>
+        </w:rPr>
+        <w:t>(see the equation below)</w:t>
+      </w:r>
+      <w:r>
+        <w:rPr>
+          <w:lang w:val="en-GB"/>
+        </w:rPr>
+        <w:fldChar w:fldCharType="begin"/>
+      </w:r>
+      <w:r>
+        <w:rPr>
+          <w:lang w:val="en-GB"/>
+        </w:rPr>
+        <w:instrText xml:space="preserve"> ADDIN ZOTERO_ITEM CSL_CITATION {"citationID":"2Yu8e2Gs","properties":{"formattedCitation":"(Dieng et al., 2020)","plainCitation":"(Dieng et al., 2020)","noteIndex":0},"citationItems":[{"id":93,"uris":["http://zotero.org/users/15331242/items/A4L2S6Z9"],"itemData":{"id":93,"type":"article-journal","abstract":"Topic modeling analyzes documents to learn meaningful patterns of words. However, existing topic models fail to learn interpretable topics when working with large and heavytailed vocabularies. To this end, we develop the embedded topic model (ETM), a generative model of documents that marries traditional topic models with word embeddings. More specifically, the ETM models each word with a categorical distribution whose natural parameter is the inner product between the word’s embedding and an embedding of its assigned topic. To fit the ETM, we develop an efficient amortized variational inference algorithm. The ETM discovers interpretable topics even with large vocabularies that include rare words and stop words. It outperforms existing document models, such as latent Dirichlet allocation, in terms of both topic quality and predictive performance.","container-title":"Transactions of the Association for Computational Linguistics","DOI":"10.1162/tacl_a_00325","ISSN":"2307-387X","journalAbbreviation":"Transactions of the Association for Computational Linguistics","language":"en","page":"439-453","source":"DOI.org (Crossref)","title":"Topic Modeling in Embedding Spaces","volume":"8","author":[{"family":"Dieng","given":"Adji B."},{"family":"Ruiz","given":"Francisco J. R."},{"family":"Blei","given":"David M."}],"issued":{"date-parts":[["2020",12]]}}}],"schema":"https://github.com/citation-style-language/schema/raw/master/csl-citation.json"} </w:instrText>
+      </w:r>
+      <w:r>
+        <w:rPr>
+          <w:lang w:val="en-GB"/>
+        </w:rPr>
+        <w:fldChar w:fldCharType="separate"/>
+      </w:r>
+      <w:r>
+        <w:rPr>
+          <w:rFonts w:ascii="Aptos" w:hAnsi="Aptos"/>
+        </w:rPr>
+        <w:t>(Dieng et al., 2020)</w:t>
+      </w:r>
+      <w:r>
+        <w:rPr>
+          <w:lang w:val="en-GB"/>
+        </w:rPr>
+        <w:fldChar w:fldCharType="end"/>
+      </w:r>
+      <w:r>
+        <w:rPr>
+          <w:lang w:val="en-GB"/>
+        </w:rPr>
+        <w:t>. The</w:t>
+      </w:r>
+      <w:r>
+        <w:rPr>
+          <w:lang w:val="en-GB"/>
+        </w:rPr>
+        <w:t>se</w:t>
+      </w:r>
+      <w:r>
+        <w:rPr>
+          <w:lang w:val="en-GB"/>
+        </w:rPr>
+        <w:t xml:space="preserve"> metrics</w:t>
+      </w:r>
+      <w:r>
+        <w:rPr>
+          <w:lang w:val="en-GB"/>
+        </w:rPr>
+        <w:t xml:space="preserve"> were chosen since they</w:t>
+      </w:r>
+      <w:r>
+        <w:rPr>
+          <w:lang w:val="en-GB"/>
+        </w:rPr>
+        <w:t xml:space="preserve"> </w:t>
+      </w:r>
+      <w:r>
+        <w:rPr>
+          <w:lang w:val="en-GB"/>
+        </w:rPr>
+        <w:t xml:space="preserve">allow for us to </w:t>
+      </w:r>
+      <w:r>
+        <w:rPr>
+          <w:lang w:val="en-GB"/>
+        </w:rPr>
+        <w:t xml:space="preserve">objectively compare the </w:t>
+      </w:r>
+      <w:r>
+        <w:rPr>
+          <w:lang w:val="en-GB"/>
+        </w:rPr>
+        <w:t>intra-</w:t>
+      </w:r>
+      <w:r>
+        <w:rPr>
+          <w:lang w:val="en-GB"/>
+        </w:rPr>
+        <w:t xml:space="preserve">, </w:t>
+      </w:r>
+      <w:r>
+        <w:rPr>
+          <w:lang w:val="en-GB"/>
+        </w:rPr>
+        <w:t>inter-topic</w:t>
+      </w:r>
+      <w:r>
+        <w:rPr>
+          <w:lang w:val="en-GB"/>
+        </w:rPr>
+        <w:t>-</w:t>
+      </w:r>
+      <w:r>
+        <w:rPr>
+          <w:lang w:val="en-GB"/>
+        </w:rPr>
+        <w:t xml:space="preserve"> and overall</w:t>
+      </w:r>
+      <w:r>
+        <w:rPr>
+          <w:lang w:val="en-GB"/>
+        </w:rPr>
+        <w:t xml:space="preserve"> </w:t>
+      </w:r>
+      <w:r>
+        <w:rPr>
+          <w:lang w:val="en-GB"/>
+        </w:rPr>
+        <w:t xml:space="preserve">quality </w:t>
+      </w:r>
+      <w:r>
+        <w:rPr>
+          <w:lang w:val="en-GB"/>
+        </w:rPr>
+        <w:t xml:space="preserve">for each of our models. </w:t>
+      </w:r>
+    </w:p>
+    <w:p>
+      <w:pPr>
+        <w:rPr>
+          <w:i/>
+          <w:iCs/>
+          <w:lang w:val="en-GB"/>
+        </w:rPr>
+      </w:pPr>
+      <w:r>
+        <w:rPr>
+          <w:i/>
+          <w:iCs/>
+          <w:lang w:val="en-GB"/>
+        </w:rPr>
+        <w:t xml:space="preserve">Eq. </w:t>
+      </w:r>
+      <w:r>
+        <w:rPr>
+          <w:i/>
+          <w:iCs/>
+          <w:lang w:val="en-GB"/>
+        </w:rPr>
+        <w:t xml:space="preserve">Interpretability = Coherence × Diversity </w:t>
+      </w:r>
+    </w:p>
+    <w:p>
+      <w:pPr>
+        <w:rPr>
+          <w:i/>
+          <w:iCs/>
           <w:lang w:val="en-GB"/>
         </w:rPr>
       </w:pPr>
@@ -196,99 +1860,37 @@
         <w:rPr>
           <w:lang w:val="en-GB"/>
         </w:rPr>
-        <w:t>LDA</w:t>
-      </w:r>
-    </w:p>
-    <w:p>
-      <w:pPr>
-        <w:rPr>
-          <w:lang w:val="en-GB"/>
-        </w:rPr>
-      </w:pPr>
-    </w:p>
-    <w:p>
-      <w:pPr>
-        <w:rPr>
-          <w:lang w:val="en-GB"/>
-        </w:rPr>
-      </w:pPr>
-    </w:p>
-    <w:p>
-      <w:pPr>
-        <w:rPr>
-          <w:lang w:val="en-GB"/>
-        </w:rPr>
-      </w:pPr>
-    </w:p>
-    <w:p>
-      <w:pPr>
-        <w:pStyle w:val="Heading2"/>
-        <w:rPr>
-          <w:lang w:val="en-GB"/>
-        </w:rPr>
-      </w:pPr>
-      <w:r>
-        <w:rPr>
-          <w:lang w:val="en-GB"/>
-        </w:rPr>
-        <w:t>FLSA-W</w:t>
-      </w:r>
-    </w:p>
-    <w:p>
-      <w:pPr>
-        <w:rPr>
-          <w:lang w:val="en-GB"/>
-        </w:rPr>
-      </w:pPr>
-    </w:p>
-    <w:p>
-      <w:pPr>
-        <w:rPr>
-          <w:lang w:val="en-GB"/>
-        </w:rPr>
-      </w:pPr>
-    </w:p>
-    <w:p>
-      <w:pPr>
-        <w:rPr>
-          <w:lang w:val="en-GB"/>
-        </w:rPr>
-      </w:pPr>
-    </w:p>
-    <w:p>
-      <w:pPr>
-        <w:pStyle w:val="Heading2"/>
-        <w:rPr>
-          <w:lang w:val="en-GB"/>
-        </w:rPr>
-      </w:pPr>
-      <w:r>
-        <w:rPr>
-          <w:lang w:val="en-GB"/>
-        </w:rPr>
-        <w:t>BERTopic</w:t>
-      </w:r>
-    </w:p>
-    <w:p>
-      <w:pPr>
-        <w:rPr>
-          <w:lang w:val="en-GB"/>
-        </w:rPr>
-      </w:pPr>
-    </w:p>
-    <w:p>
-      <w:pPr>
-        <w:pStyle w:val="Heading1"/>
-        <w:rPr>
-          <w:lang w:val="en-GB"/>
-        </w:rPr>
-      </w:pPr>
-      <w:r>
-        <w:rPr>
-          <w:lang w:val="en-GB"/>
-        </w:rPr>
-        <w:t xml:space="preserve">Analysis </w:t>
-      </w:r>
+        <w:lastRenderedPageBreak/>
+        <w:t>Qualitative Assessment and Quantitative Assessment</w:t>
+      </w:r>
+    </w:p>
+    <w:p>
+      <w:pPr>
+        <w:rPr>
+          <w:lang w:val="en-GB"/>
+        </w:rPr>
+      </w:pPr>
+    </w:p>
+    <w:p>
+      <w:pPr>
+        <w:rPr>
+          <w:lang w:val="en-GB"/>
+        </w:rPr>
+      </w:pPr>
+    </w:p>
+    <w:p>
+      <w:pPr>
+        <w:rPr>
+          <w:lang w:val="en-GB"/>
+        </w:rPr>
+      </w:pPr>
+    </w:p>
+    <w:p>
+      <w:pPr>
+        <w:rPr>
+          <w:lang w:val="en-GB"/>
+        </w:rPr>
+      </w:pPr>
     </w:p>
     <w:sectPr>
       <w:pgSz w:w="11906" w:h="16838"/>
@@ -298,6 +1900,315 @@
     </w:sectPr>
   </w:body>
 </w:document>
+</file>
+
+<file path=word/numbering.xml><?xml version="1.0" encoding="utf-8"?>
+<w:numbering xmlns:wpc="http://schemas.microsoft.com/office/word/2010/wordprocessingCanvas" xmlns:cx="http://schemas.microsoft.com/office/drawing/2014/chartex" xmlns:cx1="http://schemas.microsoft.com/office/drawing/2015/9/8/chartex" xmlns:cx2="http://schemas.microsoft.com/office/drawing/2015/10/21/chartex" xmlns:cx3="http://schemas.microsoft.com/office/drawing/2016/5/9/chartex" xmlns:cx4="http://schemas.microsoft.com/office/drawing/2016/5/10/chartex" xmlns:cx5="http://schemas.microsoft.com/office/drawing/2016/5/11/chartex" xmlns:cx6="http://schemas.microsoft.com/office/drawing/2016/5/12/chartex" xmlns:cx7="http://schemas.microsoft.com/office/drawing/2016/5/13/chartex" xmlns:cx8="http://schemas.microsoft.com/office/drawing/2016/5/14/chartex" xmlns:mc="http://schemas.openxmlformats.org/markup-compatibility/2006" xmlns:aink="http://schemas.microsoft.com/office/drawing/2016/ink" xmlns:am3d="http://schemas.microsoft.com/office/drawing/2017/model3d" xmlns:o="urn:schemas-microsoft-com:office:office" xmlns:oel="http://schemas.microsoft.com/office/2019/extlst" xmlns:r="http://schemas.openxmlformats.org/officeDocument/2006/relationships" xmlns:m="http://schemas.openxmlformats.org/officeDocument/2006/math" xmlns:v="urn:schemas-microsoft-com:vml" xmlns:wp14="http://schemas.microsoft.com/office/word/2010/wordprocessingDrawing" xmlns:wp="http://schemas.openxmlformats.org/drawingml/2006/wordprocessingDrawing" xmlns:w10="urn:schemas-microsoft-com:office:word" xmlns:w="http://schemas.openxmlformats.org/wordprocessingml/2006/main" xmlns:w14="http://schemas.microsoft.com/office/word/2010/wordml" xmlns:w15="http://schemas.microsoft.com/office/word/2012/wordml" xmlns:w16cex="http://schemas.microsoft.com/office/word/2018/wordml/cex" xmlns:w16cid="http://schemas.microsoft.com/office/word/2016/wordml/cid" xmlns:w16="http://schemas.microsoft.com/office/word/2018/wordml" xmlns:w16du="http://schemas.microsoft.com/office/word/2023/wordml/word16du" xmlns:w16sdtdh="http://schemas.microsoft.com/office/word/2020/wordml/sdtdatahash" xmlns:w16se="http://schemas.microsoft.com/office/word/2015/wordml/symex" xmlns:wpg="http://schemas.microsoft.com/office/word/2010/wordprocessingGroup" xmlns:wpi="http://schemas.microsoft.com/office/word/2010/wordprocessingInk" xmlns:wne="http://schemas.microsoft.com/office/word/2006/wordml" xmlns:wps="http://schemas.microsoft.com/office/word/2010/wordprocessingShape" mc:Ignorable="w14 w15 w16se w16cid w16 w16cex w16sdtdh w16du wp14">
+  <w:abstractNum w:abstractNumId="0" w15:restartNumberingAfterBreak="0">
+    <w:nsid w:val="04781DCF"/>
+    <w:multiLevelType w:val="multilevel"/>
+    <w:tmpl w:val="75606E00"/>
+    <w:lvl w:ilvl="0">
+      <w:start w:val="1"/>
+      <w:numFmt w:val="bullet"/>
+      <w:lvlText w:val=""/>
+      <w:lvlJc w:val="left"/>
+      <w:pPr>
+        <w:tabs>
+          <w:tab w:val="num" w:pos="720"/>
+        </w:tabs>
+        <w:ind w:left="720" w:hanging="360"/>
+      </w:pPr>
+      <w:rPr>
+        <w:rFonts w:ascii="Symbol" w:hAnsi="Symbol" w:hint="default"/>
+        <w:sz w:val="20"/>
+      </w:rPr>
+    </w:lvl>
+    <w:lvl w:ilvl="1" w:tentative="1">
+      <w:start w:val="1"/>
+      <w:numFmt w:val="bullet"/>
+      <w:lvlText w:val="o"/>
+      <w:lvlJc w:val="left"/>
+      <w:pPr>
+        <w:tabs>
+          <w:tab w:val="num" w:pos="1440"/>
+        </w:tabs>
+        <w:ind w:left="1440" w:hanging="360"/>
+      </w:pPr>
+      <w:rPr>
+        <w:rFonts w:ascii="Courier New" w:hAnsi="Courier New" w:hint="default"/>
+        <w:sz w:val="20"/>
+      </w:rPr>
+    </w:lvl>
+    <w:lvl w:ilvl="2" w:tentative="1">
+      <w:start w:val="1"/>
+      <w:numFmt w:val="bullet"/>
+      <w:lvlText w:val=""/>
+      <w:lvlJc w:val="left"/>
+      <w:pPr>
+        <w:tabs>
+          <w:tab w:val="num" w:pos="2160"/>
+        </w:tabs>
+        <w:ind w:left="2160" w:hanging="360"/>
+      </w:pPr>
+      <w:rPr>
+        <w:rFonts w:ascii="Wingdings" w:hAnsi="Wingdings" w:hint="default"/>
+        <w:sz w:val="20"/>
+      </w:rPr>
+    </w:lvl>
+    <w:lvl w:ilvl="3" w:tentative="1">
+      <w:start w:val="1"/>
+      <w:numFmt w:val="bullet"/>
+      <w:lvlText w:val=""/>
+      <w:lvlJc w:val="left"/>
+      <w:pPr>
+        <w:tabs>
+          <w:tab w:val="num" w:pos="2880"/>
+        </w:tabs>
+        <w:ind w:left="2880" w:hanging="360"/>
+      </w:pPr>
+      <w:rPr>
+        <w:rFonts w:ascii="Wingdings" w:hAnsi="Wingdings" w:hint="default"/>
+        <w:sz w:val="20"/>
+      </w:rPr>
+    </w:lvl>
+    <w:lvl w:ilvl="4" w:tentative="1">
+      <w:start w:val="1"/>
+      <w:numFmt w:val="bullet"/>
+      <w:lvlText w:val=""/>
+      <w:lvlJc w:val="left"/>
+      <w:pPr>
+        <w:tabs>
+          <w:tab w:val="num" w:pos="3600"/>
+        </w:tabs>
+        <w:ind w:left="3600" w:hanging="360"/>
+      </w:pPr>
+      <w:rPr>
+        <w:rFonts w:ascii="Wingdings" w:hAnsi="Wingdings" w:hint="default"/>
+        <w:sz w:val="20"/>
+      </w:rPr>
+    </w:lvl>
+    <w:lvl w:ilvl="5" w:tentative="1">
+      <w:start w:val="1"/>
+      <w:numFmt w:val="bullet"/>
+      <w:lvlText w:val=""/>
+      <w:lvlJc w:val="left"/>
+      <w:pPr>
+        <w:tabs>
+          <w:tab w:val="num" w:pos="4320"/>
+        </w:tabs>
+        <w:ind w:left="4320" w:hanging="360"/>
+      </w:pPr>
+      <w:rPr>
+        <w:rFonts w:ascii="Wingdings" w:hAnsi="Wingdings" w:hint="default"/>
+        <w:sz w:val="20"/>
+      </w:rPr>
+    </w:lvl>
+    <w:lvl w:ilvl="6" w:tentative="1">
+      <w:start w:val="1"/>
+      <w:numFmt w:val="bullet"/>
+      <w:lvlText w:val=""/>
+      <w:lvlJc w:val="left"/>
+      <w:pPr>
+        <w:tabs>
+          <w:tab w:val="num" w:pos="5040"/>
+        </w:tabs>
+        <w:ind w:left="5040" w:hanging="360"/>
+      </w:pPr>
+      <w:rPr>
+        <w:rFonts w:ascii="Wingdings" w:hAnsi="Wingdings" w:hint="default"/>
+        <w:sz w:val="20"/>
+      </w:rPr>
+    </w:lvl>
+    <w:lvl w:ilvl="7" w:tentative="1">
+      <w:start w:val="1"/>
+      <w:numFmt w:val="bullet"/>
+      <w:lvlText w:val=""/>
+      <w:lvlJc w:val="left"/>
+      <w:pPr>
+        <w:tabs>
+          <w:tab w:val="num" w:pos="5760"/>
+        </w:tabs>
+        <w:ind w:left="5760" w:hanging="360"/>
+      </w:pPr>
+      <w:rPr>
+        <w:rFonts w:ascii="Wingdings" w:hAnsi="Wingdings" w:hint="default"/>
+        <w:sz w:val="20"/>
+      </w:rPr>
+    </w:lvl>
+    <w:lvl w:ilvl="8" w:tentative="1">
+      <w:start w:val="1"/>
+      <w:numFmt w:val="bullet"/>
+      <w:lvlText w:val=""/>
+      <w:lvlJc w:val="left"/>
+      <w:pPr>
+        <w:tabs>
+          <w:tab w:val="num" w:pos="6480"/>
+        </w:tabs>
+        <w:ind w:left="6480" w:hanging="360"/>
+      </w:pPr>
+      <w:rPr>
+        <w:rFonts w:ascii="Wingdings" w:hAnsi="Wingdings" w:hint="default"/>
+        <w:sz w:val="20"/>
+      </w:rPr>
+    </w:lvl>
+  </w:abstractNum>
+  <w:abstractNum w:abstractNumId="1" w15:restartNumberingAfterBreak="0">
+    <w:nsid w:val="118A1820"/>
+    <w:multiLevelType w:val="multilevel"/>
+    <w:tmpl w:val="60BED3A8"/>
+    <w:lvl w:ilvl="0">
+      <w:start w:val="1"/>
+      <w:numFmt w:val="bullet"/>
+      <w:lvlText w:val=""/>
+      <w:lvlJc w:val="left"/>
+      <w:pPr>
+        <w:tabs>
+          <w:tab w:val="num" w:pos="720"/>
+        </w:tabs>
+        <w:ind w:left="720" w:hanging="360"/>
+      </w:pPr>
+      <w:rPr>
+        <w:rFonts w:ascii="Symbol" w:hAnsi="Symbol" w:hint="default"/>
+        <w:sz w:val="20"/>
+      </w:rPr>
+    </w:lvl>
+    <w:lvl w:ilvl="1" w:tentative="1">
+      <w:start w:val="1"/>
+      <w:numFmt w:val="bullet"/>
+      <w:lvlText w:val="o"/>
+      <w:lvlJc w:val="left"/>
+      <w:pPr>
+        <w:tabs>
+          <w:tab w:val="num" w:pos="1440"/>
+        </w:tabs>
+        <w:ind w:left="1440" w:hanging="360"/>
+      </w:pPr>
+      <w:rPr>
+        <w:rFonts w:ascii="Courier New" w:hAnsi="Courier New" w:hint="default"/>
+        <w:sz w:val="20"/>
+      </w:rPr>
+    </w:lvl>
+    <w:lvl w:ilvl="2" w:tentative="1">
+      <w:start w:val="1"/>
+      <w:numFmt w:val="bullet"/>
+      <w:lvlText w:val=""/>
+      <w:lvlJc w:val="left"/>
+      <w:pPr>
+        <w:tabs>
+          <w:tab w:val="num" w:pos="2160"/>
+        </w:tabs>
+        <w:ind w:left="2160" w:hanging="360"/>
+      </w:pPr>
+      <w:rPr>
+        <w:rFonts w:ascii="Wingdings" w:hAnsi="Wingdings" w:hint="default"/>
+        <w:sz w:val="20"/>
+      </w:rPr>
+    </w:lvl>
+    <w:lvl w:ilvl="3" w:tentative="1">
+      <w:start w:val="1"/>
+      <w:numFmt w:val="bullet"/>
+      <w:lvlText w:val=""/>
+      <w:lvlJc w:val="left"/>
+      <w:pPr>
+        <w:tabs>
+          <w:tab w:val="num" w:pos="2880"/>
+        </w:tabs>
+        <w:ind w:left="2880" w:hanging="360"/>
+      </w:pPr>
+      <w:rPr>
+        <w:rFonts w:ascii="Wingdings" w:hAnsi="Wingdings" w:hint="default"/>
+        <w:sz w:val="20"/>
+      </w:rPr>
+    </w:lvl>
+    <w:lvl w:ilvl="4" w:tentative="1">
+      <w:start w:val="1"/>
+      <w:numFmt w:val="bullet"/>
+      <w:lvlText w:val=""/>
+      <w:lvlJc w:val="left"/>
+      <w:pPr>
+        <w:tabs>
+          <w:tab w:val="num" w:pos="3600"/>
+        </w:tabs>
+        <w:ind w:left="3600" w:hanging="360"/>
+      </w:pPr>
+      <w:rPr>
+        <w:rFonts w:ascii="Wingdings" w:hAnsi="Wingdings" w:hint="default"/>
+        <w:sz w:val="20"/>
+      </w:rPr>
+    </w:lvl>
+    <w:lvl w:ilvl="5" w:tentative="1">
+      <w:start w:val="1"/>
+      <w:numFmt w:val="bullet"/>
+      <w:lvlText w:val=""/>
+      <w:lvlJc w:val="left"/>
+      <w:pPr>
+        <w:tabs>
+          <w:tab w:val="num" w:pos="4320"/>
+        </w:tabs>
+        <w:ind w:left="4320" w:hanging="360"/>
+      </w:pPr>
+      <w:rPr>
+        <w:rFonts w:ascii="Wingdings" w:hAnsi="Wingdings" w:hint="default"/>
+        <w:sz w:val="20"/>
+      </w:rPr>
+    </w:lvl>
+    <w:lvl w:ilvl="6" w:tentative="1">
+      <w:start w:val="1"/>
+      <w:numFmt w:val="bullet"/>
+      <w:lvlText w:val=""/>
+      <w:lvlJc w:val="left"/>
+      <w:pPr>
+        <w:tabs>
+          <w:tab w:val="num" w:pos="5040"/>
+        </w:tabs>
+        <w:ind w:left="5040" w:hanging="360"/>
+      </w:pPr>
+      <w:rPr>
+        <w:rFonts w:ascii="Wingdings" w:hAnsi="Wingdings" w:hint="default"/>
+        <w:sz w:val="20"/>
+      </w:rPr>
+    </w:lvl>
+    <w:lvl w:ilvl="7" w:tentative="1">
+      <w:start w:val="1"/>
+      <w:numFmt w:val="bullet"/>
+      <w:lvlText w:val=""/>
+      <w:lvlJc w:val="left"/>
+      <w:pPr>
+        <w:tabs>
+          <w:tab w:val="num" w:pos="5760"/>
+        </w:tabs>
+        <w:ind w:left="5760" w:hanging="360"/>
+      </w:pPr>
+      <w:rPr>
+        <w:rFonts w:ascii="Wingdings" w:hAnsi="Wingdings" w:hint="default"/>
+        <w:sz w:val="20"/>
+      </w:rPr>
+    </w:lvl>
+    <w:lvl w:ilvl="8" w:tentative="1">
+      <w:start w:val="1"/>
+      <w:numFmt w:val="bullet"/>
+      <w:lvlText w:val=""/>
+      <w:lvlJc w:val="left"/>
+      <w:pPr>
+        <w:tabs>
+          <w:tab w:val="num" w:pos="6480"/>
+        </w:tabs>
+        <w:ind w:left="6480" w:hanging="360"/>
+      </w:pPr>
+      <w:rPr>
+        <w:rFonts w:ascii="Wingdings" w:hAnsi="Wingdings" w:hint="default"/>
+        <w:sz w:val="20"/>
+      </w:rPr>
+    </w:lvl>
+  </w:abstractNum>
+  <w:num w:numId="1" w16cid:durableId="694691238">
+    <w:abstractNumId w:val="0"/>
+  </w:num>
+  <w:num w:numId="2" w16cid:durableId="849105197">
+    <w:abstractNumId w:val="1"/>
+  </w:num>
+</w:numbering>
 </file>
 
 <file path=word/styles.xml><?xml version="1.0" encoding="utf-8"?>
@@ -904,7 +2815,6 @@
   <w:style w:type="character" w:default="1" w:styleId="DefaultParagraphFont">
     <w:name w:val="Default Paragraph Font"/>
     <w:uiPriority w:val="1"/>
-    <w:semiHidden/>
     <w:unhideWhenUsed/>
   </w:style>
   <w:style w:type="table" w:default="1" w:styleId="TableNormal">

</xml_diff>

<commit_message>
Iteraion 0, 2 and 3 have the new outputs and updated the limitations section of the report
</commit_message>
<xml_diff>
--- a/Team-21.docx
+++ b/Team-21.docx
@@ -1770,7 +1770,7 @@
         <w:rPr>
           <w:lang w:val="en-GB"/>
         </w:rPr>
-        <w:instrText xml:space="preserve"> ADDIN ZOTERO_ITEM CSL_CITATION {"citationID":"biatGj8o","properties":{"formattedCitation":"(Dieng et al., 2020)","plainCitation":"(Dieng et al., 2020)","noteIndex":0},"citationItems":[{"id":93,"uris":["http://zotero.org/users/15331242/items/A4L2S6Z9"],"itemData":{"id":93,"type":"article-journal","abstract":"Topic modeling analyzes documents to learn meaningful patterns of words. However, existing topic models fail to learn interpretable topics when working with large and heavytailed vocabularies. To this end, we develop the embedded topic model (ETM), a generative model of documents that marries traditional topic models with word embeddings. More specifically, the ETM models each word with a categorical distribution whose natural parameter is the inner product between the word’s embedding and an embedding of its assigned topic. To fit the ETM, we develop an efficient amortized variational inference algorithm. The ETM discovers interpretable topics even with large vocabularies that include rare words and stop words. It outperforms existing document models, such as latent Dirichlet allocation, in terms of both topic quality and predictive performance.","container-title":"Transactions of the Association for Computational Linguistics","DOI":"10.1162/tacl_a_00325","ISSN":"2307-387X","journalAbbreviation":"Transactions of the Association for Computational Linguistics","language":"en","page":"439-453","source":"DOI.org (Crossref)","title":"Topic Modeling in Embedding Spaces","volume":"8","author":[{"family":"Dieng","given":"Adji B."},{"family":"Ruiz","given":"Francisco J. R."},{"family":"Blei","given":"David M."}],"issued":{"date-parts":[["2020",12]]}}}],"schema":"https://github.com/citation-style-language/schema/raw/master/csl-citation.json"} </w:instrText>
+        <w:instrText xml:space="preserve"> ADDIN ZOTERO_ITEM CSL_CITATION {"citationID":"biatGj8o","properties":{"formattedCitation":"(A. B. Dieng et al., 2020)","plainCitation":"(A. B. Dieng et al., 2020)","noteIndex":0},"citationItems":[{"id":93,"uris":["http://zotero.org/users/15331242/items/A4L2S6Z9"],"itemData":{"id":93,"type":"article-journal","abstract":"Topic modeling analyzes documents to learn meaningful patterns of words. However, existing topic models fail to learn interpretable topics when working with large and heavytailed vocabularies. To this end, we develop the embedded topic model (ETM), a generative model of documents that marries traditional topic models with word embeddings. More specifically, the ETM models each word with a categorical distribution whose natural parameter is the inner product between the word’s embedding and an embedding of its assigned topic. To fit the ETM, we develop an efficient amortized variational inference algorithm. The ETM discovers interpretable topics even with large vocabularies that include rare words and stop words. It outperforms existing document models, such as latent Dirichlet allocation, in terms of both topic quality and predictive performance.","container-title":"Transactions of the Association for Computational Linguistics","DOI":"10.1162/tacl_a_00325","ISSN":"2307-387X","journalAbbreviation":"Transactions of the Association for Computational Linguistics","language":"en","page":"439-453","source":"DOI.org (Crossref)","title":"Topic Modeling in Embedding Spaces","volume":"8","author":[{"family":"Dieng","given":"Adji B."},{"family":"Ruiz","given":"Francisco J. R."},{"family":"Blei","given":"David M."}],"issued":{"date-parts":[["2020",12]]}}}],"schema":"https://github.com/citation-style-language/schema/raw/master/csl-citation.json"} </w:instrText>
       </w:r>
       <w:r>
         <w:rPr>
@@ -1782,7 +1782,7 @@
         <w:rPr>
           <w:rFonts w:ascii="Aptos" w:hAnsi="Aptos"/>
         </w:rPr>
-        <w:t>(Dieng et al., 2020)</w:t>
+        <w:t>(A. B. Dieng et al., 2020)</w:t>
       </w:r>
       <w:r>
         <w:rPr>
@@ -1838,7 +1838,7 @@
         <w:rPr>
           <w:lang w:val="en-GB"/>
         </w:rPr>
-        <w:instrText xml:space="preserve"> ADDIN ZOTERO_ITEM CSL_CITATION {"citationID":"2Yu8e2Gs","properties":{"formattedCitation":"(Dieng et al., 2020)","plainCitation":"(Dieng et al., 2020)","noteIndex":0},"citationItems":[{"id":93,"uris":["http://zotero.org/users/15331242/items/A4L2S6Z9"],"itemData":{"id":93,"type":"article-journal","abstract":"Topic modeling analyzes documents to learn meaningful patterns of words. However, existing topic models fail to learn interpretable topics when working with large and heavytailed vocabularies. To this end, we develop the embedded topic model (ETM), a generative model of documents that marries traditional topic models with word embeddings. More specifically, the ETM models each word with a categorical distribution whose natural parameter is the inner product between the word’s embedding and an embedding of its assigned topic. To fit the ETM, we develop an efficient amortized variational inference algorithm. The ETM discovers interpretable topics even with large vocabularies that include rare words and stop words. It outperforms existing document models, such as latent Dirichlet allocation, in terms of both topic quality and predictive performance.","container-title":"Transactions of the Association for Computational Linguistics","DOI":"10.1162/tacl_a_00325","ISSN":"2307-387X","journalAbbreviation":"Transactions of the Association for Computational Linguistics","language":"en","page":"439-453","source":"DOI.org (Crossref)","title":"Topic Modeling in Embedding Spaces","volume":"8","author":[{"family":"Dieng","given":"Adji B."},{"family":"Ruiz","given":"Francisco J. R."},{"family":"Blei","given":"David M."}],"issued":{"date-parts":[["2020",12]]}}}],"schema":"https://github.com/citation-style-language/schema/raw/master/csl-citation.json"} </w:instrText>
+        <w:instrText xml:space="preserve"> ADDIN ZOTERO_ITEM CSL_CITATION {"citationID":"2Yu8e2Gs","properties":{"formattedCitation":"(A. B. Dieng et al., 2020)","plainCitation":"(A. B. Dieng et al., 2020)","noteIndex":0},"citationItems":[{"id":93,"uris":["http://zotero.org/users/15331242/items/A4L2S6Z9"],"itemData":{"id":93,"type":"article-journal","abstract":"Topic modeling analyzes documents to learn meaningful patterns of words. However, existing topic models fail to learn interpretable topics when working with large and heavytailed vocabularies. To this end, we develop the embedded topic model (ETM), a generative model of documents that marries traditional topic models with word embeddings. More specifically, the ETM models each word with a categorical distribution whose natural parameter is the inner product between the word’s embedding and an embedding of its assigned topic. To fit the ETM, we develop an efficient amortized variational inference algorithm. The ETM discovers interpretable topics even with large vocabularies that include rare words and stop words. It outperforms existing document models, such as latent Dirichlet allocation, in terms of both topic quality and predictive performance.","container-title":"Transactions of the Association for Computational Linguistics","DOI":"10.1162/tacl_a_00325","ISSN":"2307-387X","journalAbbreviation":"Transactions of the Association for Computational Linguistics","language":"en","page":"439-453","source":"DOI.org (Crossref)","title":"Topic Modeling in Embedding Spaces","volume":"8","author":[{"family":"Dieng","given":"Adji B."},{"family":"Ruiz","given":"Francisco J. R."},{"family":"Blei","given":"David M."}],"issued":{"date-parts":[["2020",12]]}}}],"schema":"https://github.com/citation-style-language/schema/raw/master/csl-citation.json"} </w:instrText>
       </w:r>
       <w:r>
         <w:rPr>
@@ -1850,7 +1850,7 @@
         <w:rPr>
           <w:rFonts w:ascii="Aptos" w:hAnsi="Aptos"/>
         </w:rPr>
-        <w:t>(Dieng et al., 2020)</w:t>
+        <w:t>(A. B. Dieng et al., 2020)</w:t>
       </w:r>
       <w:r>
         <w:rPr>
@@ -2800,19 +2800,7 @@
         <w:rPr>
           <w:lang w:val="en-GB"/>
         </w:rPr>
-        <w:t xml:space="preserve"> </w:t>
-      </w:r>
-      <w:r>
-        <w:rPr>
-          <w:lang w:val="en-GB"/>
-        </w:rPr>
-        <w:t>these topics are well defined and only contain some stop words, heavily present in topic 2</w:t>
-      </w:r>
-      <w:r>
-        <w:rPr>
-          <w:lang w:val="en-GB"/>
-        </w:rPr>
-        <w:t xml:space="preserve">. This is to be expected when </w:t>
+        <w:t xml:space="preserve"> these topics are well defined and only contain some stop words, heavily present in topic 2. This is to be expected when </w:t>
       </w:r>
       <w:r>
         <w:rPr>
@@ -3310,20 +3298,6 @@
           <w:rStyle w:val="Heading2Char"/>
         </w:rPr>
         <w:t>Quantitative Assessment</w:t>
-      </w:r>
-    </w:p>
-    <w:p>
-      <w:pPr>
-        <w:pStyle w:val="Heading1"/>
-        <w:rPr>
-          <w:lang w:val="en-GB"/>
-        </w:rPr>
-      </w:pPr>
-      <w:r>
-        <w:rPr>
-          <w:lang w:val="en-GB"/>
-        </w:rPr>
-        <w:t>Limitations</w:t>
       </w:r>
     </w:p>
     <w:p>
@@ -3345,6 +3319,458 @@
           <w:lang w:val="en-GB"/>
         </w:rPr>
         <w:lastRenderedPageBreak/>
+        <w:t>Limitations</w:t>
+      </w:r>
+    </w:p>
+    <w:p>
+      <w:pPr>
+        <w:rPr>
+          <w:lang w:val="en-GB"/>
+        </w:rPr>
+      </w:pPr>
+      <w:r>
+        <w:rPr>
+          <w:lang w:val="en-GB"/>
+        </w:rPr>
+        <w:t xml:space="preserve">As we can see from the results </w:t>
+      </w:r>
+      <w:r>
+        <w:rPr>
+          <w:lang w:val="en-GB"/>
+        </w:rPr>
+        <w:t xml:space="preserve">(see Appendix) the three topic models in question are capable of generating meaningful topics </w:t>
+      </w:r>
+      <w:r>
+        <w:rPr>
+          <w:lang w:val="en-GB"/>
+        </w:rPr>
+        <w:t xml:space="preserve">that are relatively coherent and well defined. However, the goal of this analysis </w:t>
+      </w:r>
+      <w:r>
+        <w:rPr>
+          <w:lang w:val="en-GB"/>
+        </w:rPr>
+        <w:t>was</w:t>
+      </w:r>
+      <w:r>
+        <w:rPr>
+          <w:lang w:val="en-GB"/>
+        </w:rPr>
+        <w:t xml:space="preserve"> to </w:t>
+      </w:r>
+      <w:r>
+        <w:rPr>
+          <w:lang w:val="en-GB"/>
+        </w:rPr>
+        <w:t>improve company performance using text data</w:t>
+      </w:r>
+      <w:r>
+        <w:rPr>
+          <w:lang w:val="en-GB"/>
+        </w:rPr>
+        <w:t xml:space="preserve">. Even the most refined iterations and best version of our models, despite their valuable insights have limitation and are constrained not only by the task for which they were being created, but also </w:t>
+      </w:r>
+      <w:r>
+        <w:rPr>
+          <w:lang w:val="en-GB"/>
+        </w:rPr>
+        <w:t xml:space="preserve">limitations that apply to topic modeling in general. In this section these limitations will be discussed. </w:t>
+      </w:r>
+    </w:p>
+    <w:p>
+      <w:pPr>
+        <w:rPr>
+          <w:b/>
+          <w:bCs/>
+          <w:i/>
+          <w:iCs/>
+        </w:rPr>
+      </w:pPr>
+      <w:r>
+        <w:rPr>
+          <w:b/>
+          <w:bCs/>
+          <w:i/>
+          <w:iCs/>
+        </w:rPr>
+        <w:t>Scalability and Computational Cost:</w:t>
+      </w:r>
+    </w:p>
+    <w:p>
+      <w:pPr>
+        <w:rPr>
+          <w:lang w:val="en-GB"/>
+        </w:rPr>
+      </w:pPr>
+      <w:r>
+        <w:rPr>
+          <w:lang w:val="en-GB"/>
+        </w:rPr>
+        <w:t xml:space="preserve">Topic models can become computationally expensive and less effective as the </w:t>
+      </w:r>
+      <w:r>
+        <w:rPr>
+          <w:lang w:val="en-GB"/>
+        </w:rPr>
+        <w:t>size and complexity of the dataset</w:t>
+      </w:r>
+      <w:r>
+        <w:rPr>
+          <w:lang w:val="en-GB"/>
+        </w:rPr>
+        <w:t xml:space="preserve"> </w:t>
+      </w:r>
+      <w:r>
+        <w:rPr>
+          <w:lang w:val="en-GB"/>
+        </w:rPr>
+        <w:t xml:space="preserve">increase, </w:t>
+      </w:r>
+      <w:r>
+        <w:rPr>
+          <w:lang w:val="en-GB"/>
+        </w:rPr>
+        <w:t xml:space="preserve">this limits our approach </w:t>
+      </w:r>
+      <w:r>
+        <w:rPr>
+          <w:lang w:val="en-GB"/>
+        </w:rPr>
+        <w:t>in the sense that the dataset needs to be balanced</w:t>
+      </w:r>
+      <w:r>
+        <w:rPr>
+          <w:lang w:val="en-GB"/>
+        </w:rPr>
+        <w:fldChar w:fldCharType="begin"/>
+      </w:r>
+      <w:r>
+        <w:rPr>
+          <w:lang w:val="en-GB"/>
+        </w:rPr>
+        <w:instrText xml:space="preserve"> ADDIN ZOTERO_ITEM CSL_CITATION {"citationID":"WhG9QZyB","properties":{"formattedCitation":"(Alsumait et al., 2008)","plainCitation":"(Alsumait et al., 2008)","noteIndex":0},"citationItems":[{"id":94,"uris":["http://zotero.org/users/15331242/items/JBGT84LT"],"itemData":{"id":94,"type":"book","abstract":"This paper presents online topic model (OLDA), a topic model that automatically captures the thematic patterns and identifies emerging topics of text streams and their changes over time. Our approach allows the topic modeling framework, specifically the latent Dirichlet allocation (LDA) model, to work in an online fashion such that it incrementally builds an up-to-date model (mixture of topics per document and mixture of words per topic) when a new document (or a set of documents) appears. A solution based on the empirical Bayes method is proposed. The idea is to incrementally update the current model according to the information inferred from the new stream of data with no need to access previous data. The dynamics of the proposed approach also provide an efficient mean to track the topics over time and detect the emerging topics in real time. Our method is evaluated both qualitatively and quantitatively using benchmark datasets. In our experiments, the OLDA has discovered interesting patterns by just analyzing a fraction of data at a time. Our tests also prove the ability of OLDA to align the topics across the epochs with which the evolution of the topics over time is captured. The OLDA is also comparable to, and sometimes better than, the original LDA in predicting the likelihood of unseen documents.","note":"page: 12\nDOI: 10.1109/ICDM.2008.140","number-of-pages":"3","source":"ResearchGate","title":"On-Line LDA: Adaptive Topic Models for Mining Text Streams with Applications to Topic Detection and Tracking","title-short":"On-Line LDA","author":[{"family":"Alsumait","given":"Loulwah"},{"family":"Barbara","given":"Daniel"},{"family":"Domeniconi","given":"Carlotta"}],"issued":{"date-parts":[["2008",12,1]]}}}],"schema":"https://github.com/citation-style-language/schema/raw/master/csl-citation.json"} </w:instrText>
+      </w:r>
+      <w:r>
+        <w:rPr>
+          <w:lang w:val="en-GB"/>
+        </w:rPr>
+        <w:fldChar w:fldCharType="separate"/>
+      </w:r>
+      <w:r>
+        <w:rPr>
+          <w:rFonts w:ascii="Aptos" w:hAnsi="Aptos"/>
+        </w:rPr>
+        <w:t>(</w:t>
+      </w:r>
+      <w:proofErr w:type="spellStart"/>
+      <w:r>
+        <w:rPr>
+          <w:rFonts w:ascii="Aptos" w:hAnsi="Aptos"/>
+        </w:rPr>
+        <w:t>Alsumait</w:t>
+      </w:r>
+      <w:proofErr w:type="spellEnd"/>
+      <w:r>
+        <w:rPr>
+          <w:rFonts w:ascii="Aptos" w:hAnsi="Aptos"/>
+        </w:rPr>
+        <w:t xml:space="preserve"> et al., 2008)</w:t>
+      </w:r>
+      <w:r>
+        <w:rPr>
+          <w:lang w:val="en-GB"/>
+        </w:rPr>
+        <w:fldChar w:fldCharType="end"/>
+      </w:r>
+      <w:r>
+        <w:rPr>
+          <w:lang w:val="en-GB"/>
+        </w:rPr>
+        <w:t>.</w:t>
+      </w:r>
+      <w:r>
+        <w:rPr>
+          <w:lang w:val="en-GB"/>
+        </w:rPr>
+        <w:t xml:space="preserve"> It needs to be large enough so that the models can properly learn, but not too large </w:t>
+      </w:r>
+      <w:r>
+        <w:rPr>
+          <w:lang w:val="en-GB"/>
+        </w:rPr>
+        <w:t>that the models can actually produce output. Models like BERTopic would take</w:t>
+      </w:r>
+      <w:r>
+        <w:rPr>
+          <w:lang w:val="en-GB"/>
+        </w:rPr>
+        <w:t xml:space="preserve"> too long to run </w:t>
+      </w:r>
+      <w:r>
+        <w:rPr>
+          <w:lang w:val="en-GB"/>
+        </w:rPr>
+        <w:t xml:space="preserve">if the dataset would be too large. </w:t>
+      </w:r>
+    </w:p>
+    <w:p>
+      <w:pPr>
+        <w:rPr>
+          <w:i/>
+          <w:iCs/>
+          <w:lang w:val="en-GB"/>
+        </w:rPr>
+      </w:pPr>
+      <w:r>
+        <w:rPr>
+          <w:b/>
+          <w:bCs/>
+          <w:i/>
+          <w:iCs/>
+          <w:lang w:val="en-GB"/>
+        </w:rPr>
+        <w:t>Data Quality and Preparation</w:t>
+      </w:r>
+      <w:r>
+        <w:rPr>
+          <w:i/>
+          <w:iCs/>
+          <w:lang w:val="en-GB"/>
+        </w:rPr>
+        <w:t>:</w:t>
+      </w:r>
+    </w:p>
+    <w:p>
+      <w:pPr>
+        <w:rPr>
+          <w:lang w:val="en-GB"/>
+        </w:rPr>
+      </w:pPr>
+      <w:r>
+        <w:rPr>
+          <w:lang w:val="en-GB"/>
+        </w:rPr>
+        <w:t xml:space="preserve">The performance of topic models depends very highly on the </w:t>
+      </w:r>
+      <w:r>
+        <w:rPr>
+          <w:lang w:val="en-GB"/>
+        </w:rPr>
+        <w:t xml:space="preserve">quality of the text data and how well the preprocessing steps are conducted </w:t>
+      </w:r>
+      <w:r>
+        <w:rPr>
+          <w:lang w:val="en-GB"/>
+        </w:rPr>
+        <w:fldChar w:fldCharType="begin"/>
+      </w:r>
+      <w:r>
+        <w:rPr>
+          <w:lang w:val="en-GB"/>
+        </w:rPr>
+        <w:instrText xml:space="preserve"> ADDIN ZOTERO_ITEM CSL_CITATION {"citationID":"CpgrbV2K","properties":{"formattedCitation":"(Schofield et al., 2017)","plainCitation":"(Schofield et al., 2017)","noteIndex":0},"citationItems":[{"id":97,"uris":["http://zotero.org/users/15331242/items/D77HJ4L2"],"itemData":{"id":97,"type":"book","abstract":"Duplicate documents are a pervasive problem in text datasets and can have a strong effect on unsupervised models. Methods to remove duplicate texts are typically heuristic or very expensive, so it is vital to know when and why they are needed. We measure the sensitivity of two latent semantic methods to the presence of different levels of document repetition. By artificially creating different forms of duplicate text we confirm several hypotheses about how repeated text impacts models. While a small amount of duplication is tolerable, substantial over-representation of subsets of the text may overwhelm meaningful topical patterns.","note":"DOI: 10.18653/v1/D17-1290","source":"ResearchGate","title":"Quantifying the Effects of Text Duplication on Semantic Models","author":[{"family":"Schofield","given":"Alexandra"},{"family":"Thompson","given":"Laure"},{"family":"Mimno","given":"David"}],"issued":{"date-parts":[["2017",9,7]]}}}],"schema":"https://github.com/citation-style-language/schema/raw/master/csl-citation.json"} </w:instrText>
+      </w:r>
+      <w:r>
+        <w:rPr>
+          <w:lang w:val="en-GB"/>
+        </w:rPr>
+        <w:fldChar w:fldCharType="separate"/>
+      </w:r>
+      <w:r>
+        <w:rPr>
+          <w:rFonts w:ascii="Aptos" w:hAnsi="Aptos"/>
+        </w:rPr>
+        <w:t>(Schofield et al., 2017)</w:t>
+      </w:r>
+      <w:r>
+        <w:rPr>
+          <w:lang w:val="en-GB"/>
+        </w:rPr>
+        <w:fldChar w:fldCharType="end"/>
+      </w:r>
+      <w:r>
+        <w:rPr>
+          <w:lang w:val="en-GB"/>
+        </w:rPr>
+        <w:t xml:space="preserve">. This was especially evident when attempting to train the first iteration of the BERTopic model without removing stop words. </w:t>
+      </w:r>
+      <w:r>
+        <w:rPr>
+          <w:lang w:val="en-GB"/>
+        </w:rPr>
+        <w:t>The sheer volume of extra words</w:t>
+      </w:r>
+      <w:r>
+        <w:rPr>
+          <w:lang w:val="en-GB"/>
+        </w:rPr>
+        <w:t xml:space="preserve"> made it impossible for the model to generate topics within reasonable time (model ran for about 20 minutes without showing any signs of completing).</w:t>
+      </w:r>
+    </w:p>
+    <w:p>
+      <w:pPr>
+        <w:rPr>
+          <w:i/>
+          <w:iCs/>
+          <w:lang w:val="en-GB"/>
+        </w:rPr>
+      </w:pPr>
+      <w:r>
+        <w:rPr>
+          <w:b/>
+          <w:bCs/>
+          <w:i/>
+          <w:iCs/>
+          <w:lang w:val="en-GB"/>
+        </w:rPr>
+        <w:t>Context and Nuance</w:t>
+      </w:r>
+      <w:r>
+        <w:rPr>
+          <w:i/>
+          <w:iCs/>
+          <w:lang w:val="en-GB"/>
+        </w:rPr>
+        <w:t>:</w:t>
+      </w:r>
+    </w:p>
+    <w:p>
+      <w:pPr>
+        <w:rPr>
+          <w:lang w:val="en-GB"/>
+        </w:rPr>
+      </w:pPr>
+      <w:r>
+        <w:t>T</w:t>
+      </w:r>
+      <w:r>
+        <w:t>opic models are limited in their ability to capture the nuances and context of language</w:t>
+      </w:r>
+      <w:r>
+        <w:t xml:space="preserve">. </w:t>
+      </w:r>
+      <w:r>
+        <w:rPr>
+          <w:lang w:val="en-GB"/>
+        </w:rPr>
+        <w:t>Improvements in iterations may help manage context to some extent, for example, through better preprocessing or more advanced modeling (like integrating BERTopic which utilizes embeddings). However, capturing the full scope of linguistic nuances, especially in complex business or technical discussions, goes beyond what statistical topic models can achieve</w:t>
+      </w:r>
+      <w:r>
+        <w:rPr>
+          <w:lang w:val="en-GB"/>
+        </w:rPr>
+        <w:fldChar w:fldCharType="begin"/>
+      </w:r>
+      <w:r>
+        <w:rPr>
+          <w:lang w:val="en-GB"/>
+        </w:rPr>
+        <w:instrText xml:space="preserve"> ADDIN ZOTERO_ITEM CSL_CITATION {"citationID":"GdtnerwH","properties":{"formattedCitation":"(A. Dieng et al., 2020)","plainCitation":"(A. Dieng et al., 2020)","noteIndex":0},"citationItems":[{"id":100,"uris":["http://zotero.org/users/15331242/items/CC29LRWJ"],"itemData":{"id":100,"type":"article-journal","abstract":"Topic modeling analyzes documents to learn meaningful patterns of words. However, existing topic models fail to learn interpretable topics when working with large and heavy-tailed vocabularies. To this end, we develop the embedded topic model (etm), a generative model of documents that marries traditional topic models with word embeddings. More specifically, the etm models each word with a categorical distribution whose natural parameter is the inner product between the word’s embedding and an embedding of its assigned topic. To fit the etm, we develop an efficient amortized variational inference algorithm. The etm discovers interpretable topics even with large vocabularies that include rare words and stop words. It outperforms existing document models, such as latent Dirichlet allocation, in terms of both topic quality and predictive performance.","container-title":"Transactions of the Association for Computational Linguistics","DOI":"10.1162/tacl_a_00325","journalAbbreviation":"Transactions of the Association for Computational Linguistics","page":"439-453","source":"ResearchGate","title":"Topic Modeling in Embedding Spaces","volume":"8","author":[{"family":"Dieng","given":"Adji"},{"family":"Ruiz","given":"Francisco"},{"family":"Blei","given":"David"}],"issued":{"date-parts":[["2020",7,1]]}}}],"schema":"https://github.com/citation-style-language/schema/raw/master/csl-citation.json"} </w:instrText>
+      </w:r>
+      <w:r>
+        <w:rPr>
+          <w:lang w:val="en-GB"/>
+        </w:rPr>
+        <w:fldChar w:fldCharType="separate"/>
+      </w:r>
+      <w:r>
+        <w:rPr>
+          <w:rFonts w:ascii="Aptos" w:hAnsi="Aptos"/>
+        </w:rPr>
+        <w:t>(A. Dieng et al., 2020)</w:t>
+      </w:r>
+      <w:r>
+        <w:rPr>
+          <w:lang w:val="en-GB"/>
+        </w:rPr>
+        <w:fldChar w:fldCharType="end"/>
+      </w:r>
+      <w:r>
+        <w:rPr>
+          <w:lang w:val="en-GB"/>
+        </w:rPr>
+        <w:t>.</w:t>
+      </w:r>
+    </w:p>
+    <w:p>
+      <w:pPr>
+        <w:rPr>
+          <w:lang w:val="en-GB"/>
+        </w:rPr>
+      </w:pPr>
+      <w:r>
+        <w:rPr>
+          <w:lang w:val="en-GB"/>
+        </w:rPr>
+        <w:t xml:space="preserve">These are the limitations that </w:t>
+      </w:r>
+      <w:r>
+        <w:rPr>
+          <w:lang w:val="en-GB"/>
+        </w:rPr>
+        <w:t xml:space="preserve">hinder topic models. Not just in their ability to be used in </w:t>
+      </w:r>
+      <w:r>
+        <w:rPr>
+          <w:lang w:val="en-GB"/>
+        </w:rPr>
+        <w:t xml:space="preserve">other applications like predicting the stock market movement or improving a company's performance, but in general topic modelling itself. </w:t>
+      </w:r>
+      <w:r>
+        <w:rPr>
+          <w:lang w:val="en-GB"/>
+        </w:rPr>
+        <w:t xml:space="preserve">Unfortunately, </w:t>
+      </w:r>
+      <w:r>
+        <w:rPr>
+          <w:lang w:val="en-GB"/>
+        </w:rPr>
+        <w:t>improving the models through various iteration</w:t>
+      </w:r>
+      <w:r>
+        <w:rPr>
+          <w:lang w:val="en-GB"/>
+        </w:rPr>
+        <w:t>s and</w:t>
+      </w:r>
+      <w:r>
+        <w:t xml:space="preserve"> only</w:t>
+      </w:r>
+      <w:r>
+        <w:t xml:space="preserve"> taking</w:t>
+      </w:r>
+      <w:r>
+        <w:t xml:space="preserve"> the final and best iterations of each model</w:t>
+      </w:r>
+      <w:r>
+        <w:t xml:space="preserve"> into consideration</w:t>
+      </w:r>
+      <w:r>
+        <w:t>, these limitations still apply. Topic modeling techniques inherently carry certain constraints regardless of the iterations or refinements made during the modeling process</w:t>
+      </w:r>
+      <w:r>
+        <w:t xml:space="preserve"> especially when their output is intended for </w:t>
+      </w:r>
+      <w:r>
+        <w:t>more strategic applications</w:t>
+      </w:r>
+      <w:r>
+        <w:t>.</w:t>
+      </w:r>
+    </w:p>
+    <w:p>
+      <w:pPr>
+        <w:pStyle w:val="Heading1"/>
+        <w:rPr>
+          <w:lang w:val="en-GB"/>
+        </w:rPr>
+      </w:pPr>
+      <w:r>
+        <w:rPr>
+          <w:lang w:val="en-GB"/>
+        </w:rPr>
+        <w:lastRenderedPageBreak/>
         <w:t>Conclusion (how can your topic model be applied in a financial company)</w:t>
       </w:r>
     </w:p>
@@ -3371,6 +3797,12 @@
       </w:r>
     </w:p>
     <w:p>
+      <w:pPr>
+        <w:pStyle w:val="Bibliography"/>
+        <w:rPr>
+          <w:rFonts w:ascii="Aptos" w:hAnsi="Aptos"/>
+        </w:rPr>
+      </w:pPr>
       <w:r>
         <w:rPr>
           <w:lang w:val="en-GB"/>
@@ -3389,155 +3821,341 @@
         </w:rPr>
         <w:fldChar w:fldCharType="separate"/>
       </w:r>
-      <w:r>
-        <w:t xml:space="preserve">David M. Blei, Andrew Y. Ng, &amp; Andrew Y. Ng. (2003). Latent Dirichlet Allocation. </w:t>
-      </w:r>
-      <w:r>
-        <w:rPr>
+      <w:proofErr w:type="spellStart"/>
+      <w:r>
+        <w:rPr>
+          <w:rFonts w:ascii="Aptos" w:hAnsi="Aptos"/>
+        </w:rPr>
+        <w:t>Alsumait</w:t>
+      </w:r>
+      <w:proofErr w:type="spellEnd"/>
+      <w:r>
+        <w:rPr>
+          <w:rFonts w:ascii="Aptos" w:hAnsi="Aptos"/>
+        </w:rPr>
+        <w:t xml:space="preserve">, L., Barbara, D., &amp; Domeniconi, C. (2008). </w:t>
+      </w:r>
+      <w:r>
+        <w:rPr>
+          <w:rFonts w:ascii="Aptos" w:hAnsi="Aptos"/>
           <w:i/>
           <w:iCs/>
         </w:rPr>
-        <w:t>Journal of Machine Learning Research</w:t>
-      </w:r>
-      <w:r>
-        <w:t xml:space="preserve">, </w:t>
-      </w:r>
-      <w:r>
-        <w:rPr>
+        <w:t>On-Line LDA: Adaptive Topic Models for Mining Text Streams with Applications to Topic Detection and Tracking</w:t>
+      </w:r>
+      <w:r>
+        <w:rPr>
+          <w:rFonts w:ascii="Aptos" w:hAnsi="Aptos"/>
+        </w:rPr>
+        <w:t xml:space="preserve"> (p. 12). https://doi.org/10.1109/ICDM.2008.140</w:t>
+      </w:r>
+    </w:p>
+    <w:p>
+      <w:pPr>
+        <w:pStyle w:val="Bibliography"/>
+        <w:rPr>
+          <w:rFonts w:ascii="Aptos" w:hAnsi="Aptos"/>
+        </w:rPr>
+      </w:pPr>
+      <w:r>
+        <w:rPr>
+          <w:rFonts w:ascii="Aptos" w:hAnsi="Aptos"/>
+        </w:rPr>
+        <w:t xml:space="preserve">David M. Blei, Andrew Y. Ng, &amp; Andrew Y. Ng. (2003). Latent Dirichlet Allocation. </w:t>
+      </w:r>
+      <w:r>
+        <w:rPr>
+          <w:rFonts w:ascii="Aptos" w:hAnsi="Aptos"/>
           <w:i/>
           <w:iCs/>
         </w:rPr>
+        <w:t>Journal of Machine Learning Research</w:t>
+      </w:r>
+      <w:r>
+        <w:rPr>
+          <w:rFonts w:ascii="Aptos" w:hAnsi="Aptos"/>
+        </w:rPr>
+        <w:t xml:space="preserve">, </w:t>
+      </w:r>
+      <w:r>
+        <w:rPr>
+          <w:rFonts w:ascii="Aptos" w:hAnsi="Aptos"/>
+          <w:i/>
+          <w:iCs/>
+        </w:rPr>
         <w:t>3</w:t>
       </w:r>
       <w:r>
+        <w:rPr>
+          <w:rFonts w:ascii="Aptos" w:hAnsi="Aptos"/>
+        </w:rPr>
         <w:t>, 993–1022.</w:t>
       </w:r>
     </w:p>
     <w:p>
-      <w:r>
+      <w:pPr>
+        <w:pStyle w:val="Bibliography"/>
+        <w:rPr>
+          <w:rFonts w:ascii="Aptos" w:hAnsi="Aptos"/>
+        </w:rPr>
+      </w:pPr>
+      <w:r>
+        <w:rPr>
+          <w:rFonts w:ascii="Aptos" w:hAnsi="Aptos"/>
+        </w:rPr>
         <w:t xml:space="preserve">De Finetti, B. (2017). </w:t>
       </w:r>
       <w:r>
         <w:rPr>
+          <w:rFonts w:ascii="Aptos" w:hAnsi="Aptos"/>
           <w:i/>
           <w:iCs/>
         </w:rPr>
         <w:t>Theory of probability: A critical introductory treatment</w:t>
       </w:r>
       <w:r>
+        <w:rPr>
+          <w:rFonts w:ascii="Aptos" w:hAnsi="Aptos"/>
+        </w:rPr>
         <w:t xml:space="preserve"> (A. </w:t>
       </w:r>
       <w:proofErr w:type="spellStart"/>
       <w:r>
+        <w:rPr>
+          <w:rFonts w:ascii="Aptos" w:hAnsi="Aptos"/>
+        </w:rPr>
         <w:t>Machì</w:t>
       </w:r>
       <w:proofErr w:type="spellEnd"/>
       <w:r>
+        <w:rPr>
+          <w:rFonts w:ascii="Aptos" w:hAnsi="Aptos"/>
+        </w:rPr>
         <w:t xml:space="preserve"> &amp; A. F. M. Smith, Trans.). John Wiley &amp; Sons.</w:t>
       </w:r>
     </w:p>
     <w:p>
-      <w:r>
+      <w:pPr>
+        <w:pStyle w:val="Bibliography"/>
+        <w:rPr>
+          <w:rFonts w:ascii="Aptos" w:hAnsi="Aptos"/>
+        </w:rPr>
+      </w:pPr>
+      <w:r>
+        <w:rPr>
+          <w:rFonts w:ascii="Aptos" w:hAnsi="Aptos"/>
+        </w:rPr>
         <w:t xml:space="preserve">Dieng, A. B., Ruiz, F. J. R., &amp; Blei, D. M. (2020). Topic Modeling in Embedding Spaces. </w:t>
       </w:r>
       <w:r>
         <w:rPr>
+          <w:rFonts w:ascii="Aptos" w:hAnsi="Aptos"/>
           <w:i/>
           <w:iCs/>
         </w:rPr>
         <w:t>Transactions of the Association for Computational Linguistics</w:t>
       </w:r>
       <w:r>
+        <w:rPr>
+          <w:rFonts w:ascii="Aptos" w:hAnsi="Aptos"/>
+        </w:rPr>
         <w:t xml:space="preserve">, </w:t>
       </w:r>
       <w:r>
         <w:rPr>
+          <w:rFonts w:ascii="Aptos" w:hAnsi="Aptos"/>
           <w:i/>
           <w:iCs/>
         </w:rPr>
         <w:t>8</w:t>
       </w:r>
       <w:r>
+        <w:rPr>
+          <w:rFonts w:ascii="Aptos" w:hAnsi="Aptos"/>
+        </w:rPr>
         <w:t>, 439–453. https://doi.org/10.1162/tacl_a_00325</w:t>
       </w:r>
     </w:p>
     <w:p>
-      <w:r>
+      <w:pPr>
+        <w:pStyle w:val="Bibliography"/>
+        <w:rPr>
+          <w:rFonts w:ascii="Aptos" w:hAnsi="Aptos"/>
+        </w:rPr>
+      </w:pPr>
+      <w:r>
+        <w:rPr>
+          <w:rFonts w:ascii="Aptos" w:hAnsi="Aptos"/>
+        </w:rPr>
         <w:t xml:space="preserve">Egger, R., &amp; Yu, J. (2022). A Topic Modeling Comparison Between LDA, NMF, Top2Vec, and BERTopic to Demystify Twitter Posts. </w:t>
       </w:r>
       <w:r>
         <w:rPr>
+          <w:rFonts w:ascii="Aptos" w:hAnsi="Aptos"/>
           <w:i/>
           <w:iCs/>
         </w:rPr>
         <w:t>Frontiers in Sociology</w:t>
       </w:r>
       <w:r>
+        <w:rPr>
+          <w:rFonts w:ascii="Aptos" w:hAnsi="Aptos"/>
+        </w:rPr>
         <w:t xml:space="preserve">, </w:t>
       </w:r>
       <w:r>
         <w:rPr>
+          <w:rFonts w:ascii="Aptos" w:hAnsi="Aptos"/>
           <w:i/>
           <w:iCs/>
         </w:rPr>
         <w:t>7</w:t>
       </w:r>
       <w:r>
+        <w:rPr>
+          <w:rFonts w:ascii="Aptos" w:hAnsi="Aptos"/>
+        </w:rPr>
         <w:t>. https://doi.org/10.3389/fsoc.2022.886498</w:t>
       </w:r>
     </w:p>
     <w:p>
-      <w:r>
+      <w:pPr>
+        <w:pStyle w:val="Bibliography"/>
+        <w:rPr>
+          <w:rFonts w:ascii="Aptos" w:hAnsi="Aptos"/>
+        </w:rPr>
+      </w:pPr>
+      <w:r>
+        <w:rPr>
+          <w:rFonts w:ascii="Aptos" w:hAnsi="Aptos"/>
+        </w:rPr>
         <w:t xml:space="preserve">Grootendorst, M. (2022). </w:t>
       </w:r>
       <w:r>
         <w:rPr>
+          <w:rFonts w:ascii="Aptos" w:hAnsi="Aptos"/>
           <w:i/>
           <w:iCs/>
         </w:rPr>
         <w:t>BERTopic: Neural topic modeling with a class-based TF-IDF procedure</w:t>
       </w:r>
       <w:r>
+        <w:rPr>
+          <w:rFonts w:ascii="Aptos" w:hAnsi="Aptos"/>
+        </w:rPr>
         <w:t xml:space="preserve"> (No. arXiv:2203.05794). </w:t>
       </w:r>
       <w:proofErr w:type="spellStart"/>
       <w:r>
+        <w:rPr>
+          <w:rFonts w:ascii="Aptos" w:hAnsi="Aptos"/>
+        </w:rPr>
         <w:t>arXiv</w:t>
       </w:r>
       <w:proofErr w:type="spellEnd"/>
       <w:r>
+        <w:rPr>
+          <w:rFonts w:ascii="Aptos" w:hAnsi="Aptos"/>
+        </w:rPr>
         <w:t>. http://arxiv.org/abs/2203.05794</w:t>
       </w:r>
     </w:p>
     <w:p>
-      <w:r>
+      <w:pPr>
+        <w:pStyle w:val="Bibliography"/>
+        <w:rPr>
+          <w:rFonts w:ascii="Aptos" w:hAnsi="Aptos"/>
+        </w:rPr>
+      </w:pPr>
+      <w:r>
+        <w:rPr>
+          <w:rFonts w:ascii="Aptos" w:hAnsi="Aptos"/>
+        </w:rPr>
         <w:t xml:space="preserve">Rijcken, E., </w:t>
       </w:r>
       <w:proofErr w:type="spellStart"/>
       <w:r>
+        <w:rPr>
+          <w:rFonts w:ascii="Aptos" w:hAnsi="Aptos"/>
+        </w:rPr>
         <w:t>Zervanou</w:t>
       </w:r>
       <w:proofErr w:type="spellEnd"/>
       <w:r>
+        <w:rPr>
+          <w:rFonts w:ascii="Aptos" w:hAnsi="Aptos"/>
+        </w:rPr>
         <w:t xml:space="preserve">, K., </w:t>
       </w:r>
       <w:proofErr w:type="spellStart"/>
       <w:r>
+        <w:rPr>
+          <w:rFonts w:ascii="Aptos" w:hAnsi="Aptos"/>
+        </w:rPr>
         <w:t>Mosteiro</w:t>
       </w:r>
       <w:proofErr w:type="spellEnd"/>
       <w:r>
+        <w:rPr>
+          <w:rFonts w:ascii="Aptos" w:hAnsi="Aptos"/>
+        </w:rPr>
         <w:t xml:space="preserve">, P., Spruit, M., Scheepers, F., &amp; Kaymak, U. (n.d.). </w:t>
       </w:r>
       <w:r>
         <w:rPr>
+          <w:rFonts w:ascii="Aptos" w:hAnsi="Aptos"/>
           <w:i/>
           <w:iCs/>
         </w:rPr>
         <w:t>A Performance Evaluation of Topic Models based on Fuzzy Latent Semantic Analysis</w:t>
       </w:r>
       <w:r>
+        <w:rPr>
+          <w:rFonts w:ascii="Aptos" w:hAnsi="Aptos"/>
+        </w:rPr>
         <w:t>.</w:t>
+      </w:r>
+    </w:p>
+    <w:p>
+      <w:pPr>
+        <w:pStyle w:val="Bibliography"/>
+        <w:rPr>
+          <w:rFonts w:ascii="Aptos" w:hAnsi="Aptos"/>
+        </w:rPr>
+      </w:pPr>
+      <w:r>
+        <w:rPr>
+          <w:rFonts w:ascii="Aptos" w:hAnsi="Aptos"/>
+        </w:rPr>
+        <w:t xml:space="preserve">Schofield, A., Thompson, L., &amp; </w:t>
+      </w:r>
+      <w:proofErr w:type="spellStart"/>
+      <w:r>
+        <w:rPr>
+          <w:rFonts w:ascii="Aptos" w:hAnsi="Aptos"/>
+        </w:rPr>
+        <w:t>Mimno</w:t>
+      </w:r>
+      <w:proofErr w:type="spellEnd"/>
+      <w:r>
+        <w:rPr>
+          <w:rFonts w:ascii="Aptos" w:hAnsi="Aptos"/>
+        </w:rPr>
+        <w:t xml:space="preserve">, D. (2017). </w:t>
+      </w:r>
+      <w:r>
+        <w:rPr>
+          <w:rFonts w:ascii="Aptos" w:hAnsi="Aptos"/>
+          <w:i/>
+          <w:iCs/>
+        </w:rPr>
+        <w:t>Quantifying the Effects of Text Duplication on Semantic Models</w:t>
+      </w:r>
+      <w:r>
+        <w:rPr>
+          <w:rFonts w:ascii="Aptos" w:hAnsi="Aptos"/>
+        </w:rPr>
+        <w:t>. https://doi.org/10.18653/v1/D17-1290</w:t>
       </w:r>
     </w:p>
     <w:p>
@@ -3575,7 +4193,6 @@
         <w:pStyle w:val="Heading1"/>
       </w:pPr>
       <w:r>
-        <w:lastRenderedPageBreak/>
         <w:t>Appendix</w:t>
       </w:r>
     </w:p>
@@ -4089,17 +4706,25 @@
                 <w:lang w:val="en-GB"/>
               </w:rPr>
             </w:pPr>
-            <w:r>
-              <w:rPr>
-                <w:lang w:val="en-GB"/>
-              </w:rPr>
-              <w:t xml:space="preserve">nasdaq stock </w:t>
-            </w:r>
             <w:proofErr w:type="spellStart"/>
             <w:r>
               <w:rPr>
                 <w:lang w:val="en-GB"/>
               </w:rPr>
+              <w:t>nasdaq</w:t>
+            </w:r>
+            <w:proofErr w:type="spellEnd"/>
+            <w:r>
+              <w:rPr>
+                <w:lang w:val="en-GB"/>
+              </w:rPr>
+              <w:t xml:space="preserve"> stock </w:t>
+            </w:r>
+            <w:proofErr w:type="spellStart"/>
+            <w:r>
+              <w:rPr>
+                <w:lang w:val="en-GB"/>
+              </w:rPr>
               <w:t>nyse</w:t>
             </w:r>
             <w:proofErr w:type="spellEnd"/>
@@ -4155,11 +4780,19 @@
                 <w:lang w:val="en-GB"/>
               </w:rPr>
             </w:pPr>
-            <w:r>
-              <w:rPr>
-                <w:lang w:val="en-GB"/>
-              </w:rPr>
-              <w:t xml:space="preserve">nasdaq </w:t>
+            <w:proofErr w:type="spellStart"/>
+            <w:r>
+              <w:rPr>
+                <w:lang w:val="en-GB"/>
+              </w:rPr>
+              <w:t>nasdaq</w:t>
+            </w:r>
+            <w:proofErr w:type="spellEnd"/>
+            <w:r>
+              <w:rPr>
+                <w:lang w:val="en-GB"/>
+              </w:rPr>
+              <w:t xml:space="preserve"> </w:t>
             </w:r>
             <w:proofErr w:type="spellStart"/>
             <w:r>
@@ -4481,6 +5114,7 @@
                 <w:bCs/>
                 <w:lang w:val="en-GB"/>
               </w:rPr>
+              <w:lastRenderedPageBreak/>
               <w:t>Topic N</w:t>
             </w:r>
             <w:r>
@@ -10399,27 +11033,7 @@
           <w:szCs w:val="18"/>
           <w:lang w:val="en-GB"/>
         </w:rPr>
-        <w:t xml:space="preserve">Table </w:t>
-      </w:r>
-      <w:r>
-        <w:rPr>
-          <w:i/>
-          <w:iCs/>
-          <w:sz w:val="18"/>
-          <w:szCs w:val="18"/>
-          <w:lang w:val="en-GB"/>
-        </w:rPr>
-        <w:t>5</w:t>
-      </w:r>
-      <w:r>
-        <w:rPr>
-          <w:i/>
-          <w:iCs/>
-          <w:sz w:val="18"/>
-          <w:szCs w:val="18"/>
-          <w:lang w:val="en-GB"/>
-        </w:rPr>
-        <w:t xml:space="preserve">. This table illustrates the topics generated for FLSA-W </w:t>
+        <w:t xml:space="preserve">Table 5. This table illustrates the topics generated for FLSA-W </w:t>
       </w:r>
       <w:r>
         <w:rPr>
@@ -11166,10 +11780,7 @@
           <w:p>
             <w:proofErr w:type="spellStart"/>
             <w:r>
-              <w:t>gm</w:t>
-            </w:r>
-            <w:r>
-              <w:t>t</w:t>
+              <w:t>gmt</w:t>
             </w:r>
             <w:proofErr w:type="spellEnd"/>
           </w:p>
@@ -13252,37 +13863,7 @@
           <w:szCs w:val="18"/>
           <w:lang w:val="en-GB"/>
         </w:rPr>
-        <w:t xml:space="preserve">Table </w:t>
-      </w:r>
-      <w:r>
-        <w:rPr>
-          <w:i/>
-          <w:iCs/>
-          <w:sz w:val="18"/>
-          <w:szCs w:val="18"/>
-          <w:lang w:val="en-GB"/>
-        </w:rPr>
-        <w:t>6</w:t>
-      </w:r>
-      <w:r>
-        <w:rPr>
-          <w:i/>
-          <w:iCs/>
-          <w:sz w:val="18"/>
-          <w:szCs w:val="18"/>
-          <w:lang w:val="en-GB"/>
-        </w:rPr>
-        <w:t xml:space="preserve">. This table illustrates the topics generated for FLSA-W </w:t>
-      </w:r>
-      <w:r>
-        <w:rPr>
-          <w:i/>
-          <w:iCs/>
-          <w:sz w:val="18"/>
-          <w:szCs w:val="18"/>
-          <w:lang w:val="en-GB"/>
-        </w:rPr>
-        <w:t>2</w:t>
+        <w:t>Table 6. This table illustrates the topics generated for FLSA-W 2</w:t>
       </w:r>
       <w:r>
         <w:rPr>
@@ -13303,37 +13884,7 @@
           <w:szCs w:val="18"/>
           <w:lang w:val="en-GB"/>
         </w:rPr>
-        <w:t xml:space="preserve"> iteration. We can conclude that </w:t>
-      </w:r>
-      <w:r>
-        <w:rPr>
-          <w:i/>
-          <w:iCs/>
-          <w:sz w:val="18"/>
-          <w:szCs w:val="18"/>
-          <w:lang w:val="en-GB"/>
-        </w:rPr>
-        <w:t>the addition of titles and applying lemmatization</w:t>
-      </w:r>
-      <w:r>
-        <w:rPr>
-          <w:i/>
-          <w:iCs/>
-          <w:sz w:val="18"/>
-          <w:szCs w:val="18"/>
-          <w:lang w:val="en-GB"/>
-        </w:rPr>
-        <w:t xml:space="preserve"> has </w:t>
-      </w:r>
-      <w:r>
-        <w:rPr>
-          <w:i/>
-          <w:iCs/>
-          <w:sz w:val="18"/>
-          <w:szCs w:val="18"/>
-          <w:lang w:val="en-GB"/>
-        </w:rPr>
-        <w:t xml:space="preserve">enabled the model to provide more specific topics. </w:t>
+        <w:t xml:space="preserve"> iteration. We can conclude that the addition of titles and applying lemmatization has enabled the model to provide more specific topics. </w:t>
       </w:r>
     </w:p>
     <w:p>
@@ -13664,11 +14215,315 @@
       </w:rPr>
     </w:lvl>
   </w:abstractNum>
+  <w:abstractNum w:abstractNumId="2" w15:restartNumberingAfterBreak="0">
+    <w:nsid w:val="62860BBE"/>
+    <w:multiLevelType w:val="multilevel"/>
+    <w:tmpl w:val="3FC60D42"/>
+    <w:lvl w:ilvl="0">
+      <w:start w:val="1"/>
+      <w:numFmt w:val="bullet"/>
+      <w:lvlText w:val=""/>
+      <w:lvlJc w:val="left"/>
+      <w:pPr>
+        <w:tabs>
+          <w:tab w:val="num" w:pos="720"/>
+        </w:tabs>
+        <w:ind w:left="720" w:hanging="360"/>
+      </w:pPr>
+      <w:rPr>
+        <w:rFonts w:ascii="Symbol" w:hAnsi="Symbol" w:hint="default"/>
+        <w:sz w:val="20"/>
+      </w:rPr>
+    </w:lvl>
+    <w:lvl w:ilvl="1" w:tentative="1">
+      <w:start w:val="1"/>
+      <w:numFmt w:val="bullet"/>
+      <w:lvlText w:val="o"/>
+      <w:lvlJc w:val="left"/>
+      <w:pPr>
+        <w:tabs>
+          <w:tab w:val="num" w:pos="1440"/>
+        </w:tabs>
+        <w:ind w:left="1440" w:hanging="360"/>
+      </w:pPr>
+      <w:rPr>
+        <w:rFonts w:ascii="Courier New" w:hAnsi="Courier New" w:hint="default"/>
+        <w:sz w:val="20"/>
+      </w:rPr>
+    </w:lvl>
+    <w:lvl w:ilvl="2" w:tentative="1">
+      <w:start w:val="1"/>
+      <w:numFmt w:val="bullet"/>
+      <w:lvlText w:val=""/>
+      <w:lvlJc w:val="left"/>
+      <w:pPr>
+        <w:tabs>
+          <w:tab w:val="num" w:pos="2160"/>
+        </w:tabs>
+        <w:ind w:left="2160" w:hanging="360"/>
+      </w:pPr>
+      <w:rPr>
+        <w:rFonts w:ascii="Wingdings" w:hAnsi="Wingdings" w:hint="default"/>
+        <w:sz w:val="20"/>
+      </w:rPr>
+    </w:lvl>
+    <w:lvl w:ilvl="3" w:tentative="1">
+      <w:start w:val="1"/>
+      <w:numFmt w:val="bullet"/>
+      <w:lvlText w:val=""/>
+      <w:lvlJc w:val="left"/>
+      <w:pPr>
+        <w:tabs>
+          <w:tab w:val="num" w:pos="2880"/>
+        </w:tabs>
+        <w:ind w:left="2880" w:hanging="360"/>
+      </w:pPr>
+      <w:rPr>
+        <w:rFonts w:ascii="Wingdings" w:hAnsi="Wingdings" w:hint="default"/>
+        <w:sz w:val="20"/>
+      </w:rPr>
+    </w:lvl>
+    <w:lvl w:ilvl="4" w:tentative="1">
+      <w:start w:val="1"/>
+      <w:numFmt w:val="bullet"/>
+      <w:lvlText w:val=""/>
+      <w:lvlJc w:val="left"/>
+      <w:pPr>
+        <w:tabs>
+          <w:tab w:val="num" w:pos="3600"/>
+        </w:tabs>
+        <w:ind w:left="3600" w:hanging="360"/>
+      </w:pPr>
+      <w:rPr>
+        <w:rFonts w:ascii="Wingdings" w:hAnsi="Wingdings" w:hint="default"/>
+        <w:sz w:val="20"/>
+      </w:rPr>
+    </w:lvl>
+    <w:lvl w:ilvl="5" w:tentative="1">
+      <w:start w:val="1"/>
+      <w:numFmt w:val="bullet"/>
+      <w:lvlText w:val=""/>
+      <w:lvlJc w:val="left"/>
+      <w:pPr>
+        <w:tabs>
+          <w:tab w:val="num" w:pos="4320"/>
+        </w:tabs>
+        <w:ind w:left="4320" w:hanging="360"/>
+      </w:pPr>
+      <w:rPr>
+        <w:rFonts w:ascii="Wingdings" w:hAnsi="Wingdings" w:hint="default"/>
+        <w:sz w:val="20"/>
+      </w:rPr>
+    </w:lvl>
+    <w:lvl w:ilvl="6" w:tentative="1">
+      <w:start w:val="1"/>
+      <w:numFmt w:val="bullet"/>
+      <w:lvlText w:val=""/>
+      <w:lvlJc w:val="left"/>
+      <w:pPr>
+        <w:tabs>
+          <w:tab w:val="num" w:pos="5040"/>
+        </w:tabs>
+        <w:ind w:left="5040" w:hanging="360"/>
+      </w:pPr>
+      <w:rPr>
+        <w:rFonts w:ascii="Wingdings" w:hAnsi="Wingdings" w:hint="default"/>
+        <w:sz w:val="20"/>
+      </w:rPr>
+    </w:lvl>
+    <w:lvl w:ilvl="7" w:tentative="1">
+      <w:start w:val="1"/>
+      <w:numFmt w:val="bullet"/>
+      <w:lvlText w:val=""/>
+      <w:lvlJc w:val="left"/>
+      <w:pPr>
+        <w:tabs>
+          <w:tab w:val="num" w:pos="5760"/>
+        </w:tabs>
+        <w:ind w:left="5760" w:hanging="360"/>
+      </w:pPr>
+      <w:rPr>
+        <w:rFonts w:ascii="Wingdings" w:hAnsi="Wingdings" w:hint="default"/>
+        <w:sz w:val="20"/>
+      </w:rPr>
+    </w:lvl>
+    <w:lvl w:ilvl="8" w:tentative="1">
+      <w:start w:val="1"/>
+      <w:numFmt w:val="bullet"/>
+      <w:lvlText w:val=""/>
+      <w:lvlJc w:val="left"/>
+      <w:pPr>
+        <w:tabs>
+          <w:tab w:val="num" w:pos="6480"/>
+        </w:tabs>
+        <w:ind w:left="6480" w:hanging="360"/>
+      </w:pPr>
+      <w:rPr>
+        <w:rFonts w:ascii="Wingdings" w:hAnsi="Wingdings" w:hint="default"/>
+        <w:sz w:val="20"/>
+      </w:rPr>
+    </w:lvl>
+  </w:abstractNum>
+  <w:abstractNum w:abstractNumId="3" w15:restartNumberingAfterBreak="0">
+    <w:nsid w:val="6F1D03AA"/>
+    <w:multiLevelType w:val="multilevel"/>
+    <w:tmpl w:val="A0461220"/>
+    <w:lvl w:ilvl="0">
+      <w:start w:val="1"/>
+      <w:numFmt w:val="bullet"/>
+      <w:lvlText w:val=""/>
+      <w:lvlJc w:val="left"/>
+      <w:pPr>
+        <w:tabs>
+          <w:tab w:val="num" w:pos="720"/>
+        </w:tabs>
+        <w:ind w:left="720" w:hanging="360"/>
+      </w:pPr>
+      <w:rPr>
+        <w:rFonts w:ascii="Symbol" w:hAnsi="Symbol" w:hint="default"/>
+        <w:sz w:val="20"/>
+      </w:rPr>
+    </w:lvl>
+    <w:lvl w:ilvl="1" w:tentative="1">
+      <w:start w:val="1"/>
+      <w:numFmt w:val="bullet"/>
+      <w:lvlText w:val="o"/>
+      <w:lvlJc w:val="left"/>
+      <w:pPr>
+        <w:tabs>
+          <w:tab w:val="num" w:pos="1440"/>
+        </w:tabs>
+        <w:ind w:left="1440" w:hanging="360"/>
+      </w:pPr>
+      <w:rPr>
+        <w:rFonts w:ascii="Courier New" w:hAnsi="Courier New" w:hint="default"/>
+        <w:sz w:val="20"/>
+      </w:rPr>
+    </w:lvl>
+    <w:lvl w:ilvl="2" w:tentative="1">
+      <w:start w:val="1"/>
+      <w:numFmt w:val="bullet"/>
+      <w:lvlText w:val=""/>
+      <w:lvlJc w:val="left"/>
+      <w:pPr>
+        <w:tabs>
+          <w:tab w:val="num" w:pos="2160"/>
+        </w:tabs>
+        <w:ind w:left="2160" w:hanging="360"/>
+      </w:pPr>
+      <w:rPr>
+        <w:rFonts w:ascii="Wingdings" w:hAnsi="Wingdings" w:hint="default"/>
+        <w:sz w:val="20"/>
+      </w:rPr>
+    </w:lvl>
+    <w:lvl w:ilvl="3" w:tentative="1">
+      <w:start w:val="1"/>
+      <w:numFmt w:val="bullet"/>
+      <w:lvlText w:val=""/>
+      <w:lvlJc w:val="left"/>
+      <w:pPr>
+        <w:tabs>
+          <w:tab w:val="num" w:pos="2880"/>
+        </w:tabs>
+        <w:ind w:left="2880" w:hanging="360"/>
+      </w:pPr>
+      <w:rPr>
+        <w:rFonts w:ascii="Wingdings" w:hAnsi="Wingdings" w:hint="default"/>
+        <w:sz w:val="20"/>
+      </w:rPr>
+    </w:lvl>
+    <w:lvl w:ilvl="4" w:tentative="1">
+      <w:start w:val="1"/>
+      <w:numFmt w:val="bullet"/>
+      <w:lvlText w:val=""/>
+      <w:lvlJc w:val="left"/>
+      <w:pPr>
+        <w:tabs>
+          <w:tab w:val="num" w:pos="3600"/>
+        </w:tabs>
+        <w:ind w:left="3600" w:hanging="360"/>
+      </w:pPr>
+      <w:rPr>
+        <w:rFonts w:ascii="Wingdings" w:hAnsi="Wingdings" w:hint="default"/>
+        <w:sz w:val="20"/>
+      </w:rPr>
+    </w:lvl>
+    <w:lvl w:ilvl="5" w:tentative="1">
+      <w:start w:val="1"/>
+      <w:numFmt w:val="bullet"/>
+      <w:lvlText w:val=""/>
+      <w:lvlJc w:val="left"/>
+      <w:pPr>
+        <w:tabs>
+          <w:tab w:val="num" w:pos="4320"/>
+        </w:tabs>
+        <w:ind w:left="4320" w:hanging="360"/>
+      </w:pPr>
+      <w:rPr>
+        <w:rFonts w:ascii="Wingdings" w:hAnsi="Wingdings" w:hint="default"/>
+        <w:sz w:val="20"/>
+      </w:rPr>
+    </w:lvl>
+    <w:lvl w:ilvl="6" w:tentative="1">
+      <w:start w:val="1"/>
+      <w:numFmt w:val="bullet"/>
+      <w:lvlText w:val=""/>
+      <w:lvlJc w:val="left"/>
+      <w:pPr>
+        <w:tabs>
+          <w:tab w:val="num" w:pos="5040"/>
+        </w:tabs>
+        <w:ind w:left="5040" w:hanging="360"/>
+      </w:pPr>
+      <w:rPr>
+        <w:rFonts w:ascii="Wingdings" w:hAnsi="Wingdings" w:hint="default"/>
+        <w:sz w:val="20"/>
+      </w:rPr>
+    </w:lvl>
+    <w:lvl w:ilvl="7" w:tentative="1">
+      <w:start w:val="1"/>
+      <w:numFmt w:val="bullet"/>
+      <w:lvlText w:val=""/>
+      <w:lvlJc w:val="left"/>
+      <w:pPr>
+        <w:tabs>
+          <w:tab w:val="num" w:pos="5760"/>
+        </w:tabs>
+        <w:ind w:left="5760" w:hanging="360"/>
+      </w:pPr>
+      <w:rPr>
+        <w:rFonts w:ascii="Wingdings" w:hAnsi="Wingdings" w:hint="default"/>
+        <w:sz w:val="20"/>
+      </w:rPr>
+    </w:lvl>
+    <w:lvl w:ilvl="8" w:tentative="1">
+      <w:start w:val="1"/>
+      <w:numFmt w:val="bullet"/>
+      <w:lvlText w:val=""/>
+      <w:lvlJc w:val="left"/>
+      <w:pPr>
+        <w:tabs>
+          <w:tab w:val="num" w:pos="6480"/>
+        </w:tabs>
+        <w:ind w:left="6480" w:hanging="360"/>
+      </w:pPr>
+      <w:rPr>
+        <w:rFonts w:ascii="Wingdings" w:hAnsi="Wingdings" w:hint="default"/>
+        <w:sz w:val="20"/>
+      </w:rPr>
+    </w:lvl>
+  </w:abstractNum>
   <w:num w:numId="1" w16cid:durableId="694691238">
     <w:abstractNumId w:val="0"/>
   </w:num>
   <w:num w:numId="2" w16cid:durableId="849105197">
     <w:abstractNumId w:val="1"/>
+  </w:num>
+  <w:num w:numId="3" w16cid:durableId="1460605899">
+    <w:abstractNumId w:val="3"/>
+  </w:num>
+  <w:num w:numId="4" w16cid:durableId="169179294">
+    <w:abstractNumId w:val="2"/>
   </w:num>
 </w:numbering>
 </file>

</xml_diff>